<commit_message>
Update report week 3
</commit_message>
<xml_diff>
--- a/Weekly reports/week 3/BuiThanhHai_KLTN_report_3rd.docx
+++ b/Weekly reports/week 3/BuiThanhHai_KLTN_report_3rd.docx
@@ -8329,8 +8329,6 @@
           <w:szCs w:val="26"/>
         </w:rPr>
       </w:pPr>
-      <w:bookmarkStart w:id="2" w:name="_GoBack"/>
-      <w:bookmarkEnd w:id="2"/>
     </w:p>
     <w:p>
       <w:pPr>
@@ -8673,28 +8671,46 @@
         </w:rPr>
         <w:br w:type="page"/>
       </w:r>
-      <w:bookmarkStart w:id="3" w:name="_Toc526275197"/>
+      <w:bookmarkStart w:id="2" w:name="_Toc526275197"/>
       <w:r>
         <w:lastRenderedPageBreak/>
         <w:t>TỔNG QUAN</w:t>
       </w:r>
+      <w:bookmarkEnd w:id="2"/>
+    </w:p>
+    <w:p>
+      <w:pPr>
+        <w:pStyle w:val="Heading2"/>
+        <w:rPr>
+          <w:rFonts w:ascii="Times New Roman" w:eastAsia="Times New Roman" w:hAnsi="Times New Roman" w:cs="Times New Roman"/>
+          <w:lang w:val="en-US"/>
+        </w:rPr>
+      </w:pPr>
+      <w:bookmarkStart w:id="3" w:name="_Toc526275198"/>
+      <w:r>
+        <w:rPr>
+          <w:rFonts w:ascii="Times New Roman" w:eastAsia="Times New Roman" w:hAnsi="Times New Roman" w:cs="Times New Roman"/>
+          <w:lang w:val="en-US"/>
+        </w:rPr>
+        <w:t>Lí do chọn đề tài</w:t>
+      </w:r>
       <w:bookmarkEnd w:id="3"/>
     </w:p>
     <w:p>
       <w:pPr>
         <w:pStyle w:val="Heading2"/>
         <w:rPr>
-          <w:rFonts w:ascii="Times New Roman" w:eastAsia="Times New Roman" w:hAnsi="Times New Roman" w:cs="Times New Roman"/>
-          <w:lang w:val="en-US"/>
-        </w:rPr>
-      </w:pPr>
-      <w:bookmarkStart w:id="4" w:name="_Toc526275198"/>
-      <w:r>
-        <w:rPr>
-          <w:rFonts w:ascii="Times New Roman" w:eastAsia="Times New Roman" w:hAnsi="Times New Roman" w:cs="Times New Roman"/>
-          <w:lang w:val="en-US"/>
-        </w:rPr>
-        <w:t>Lí do chọn đề tài</w:t>
+          <w:rFonts w:ascii="Times New Roman" w:hAnsi="Times New Roman" w:cs="Times New Roman"/>
+          <w:lang w:val="en-US"/>
+        </w:rPr>
+      </w:pPr>
+      <w:bookmarkStart w:id="4" w:name="_Toc526275199"/>
+      <w:r>
+        <w:rPr>
+          <w:rFonts w:ascii="Times New Roman" w:hAnsi="Times New Roman" w:cs="Times New Roman"/>
+          <w:lang w:val="en-US"/>
+        </w:rPr>
+        <w:t>Mục tiêu</w:t>
       </w:r>
       <w:bookmarkEnd w:id="4"/>
     </w:p>
@@ -8706,44 +8722,26 @@
           <w:lang w:val="en-US"/>
         </w:rPr>
       </w:pPr>
-      <w:bookmarkStart w:id="5" w:name="_Toc526275199"/>
-      <w:r>
-        <w:rPr>
-          <w:rFonts w:ascii="Times New Roman" w:hAnsi="Times New Roman" w:cs="Times New Roman"/>
-          <w:lang w:val="en-US"/>
-        </w:rPr>
-        <w:t>Mục tiêu</w:t>
+      <w:bookmarkStart w:id="5" w:name="_Toc526275200"/>
+      <w:r>
+        <w:rPr>
+          <w:rFonts w:ascii="Times New Roman" w:hAnsi="Times New Roman" w:cs="Times New Roman"/>
+          <w:lang w:val="en-US"/>
+        </w:rPr>
+        <w:t>Đối tượng và phạm vi nghiên cứu</w:t>
       </w:r>
       <w:bookmarkEnd w:id="5"/>
     </w:p>
     <w:p>
       <w:pPr>
-        <w:pStyle w:val="Heading2"/>
-        <w:rPr>
-          <w:rFonts w:ascii="Times New Roman" w:hAnsi="Times New Roman" w:cs="Times New Roman"/>
-          <w:lang w:val="en-US"/>
-        </w:rPr>
-      </w:pPr>
-      <w:bookmarkStart w:id="6" w:name="_Toc526275200"/>
-      <w:r>
-        <w:rPr>
-          <w:rFonts w:ascii="Times New Roman" w:hAnsi="Times New Roman" w:cs="Times New Roman"/>
-          <w:lang w:val="en-US"/>
-        </w:rPr>
-        <w:t>Đối tượng và phạm vi nghiên cứu</w:t>
-      </w:r>
-      <w:bookmarkEnd w:id="6"/>
-    </w:p>
-    <w:p>
-      <w:pPr>
         <w:rPr>
           <w:rFonts w:ascii="Times New Roman" w:hAnsi="Times New Roman" w:cs="Times New Roman"/>
           <w:szCs w:val="26"/>
           <w:lang w:val="en-US"/>
         </w:rPr>
       </w:pPr>
-      <w:bookmarkStart w:id="7" w:name="_Toc140297269"/>
-      <w:bookmarkStart w:id="8" w:name="_Toc142813558"/>
+      <w:bookmarkStart w:id="6" w:name="_Toc140297269"/>
+      <w:bookmarkStart w:id="7" w:name="_Toc142813558"/>
       <w:r>
         <w:rPr>
           <w:rFonts w:ascii="Times New Roman" w:hAnsi="Times New Roman" w:cs="Times New Roman"/>
@@ -8753,8 +8751,8 @@
         <w:t>Nội dung …………………</w:t>
       </w:r>
     </w:p>
+    <w:bookmarkEnd w:id="6"/>
     <w:bookmarkEnd w:id="7"/>
-    <w:bookmarkEnd w:id="8"/>
     <w:p>
       <w:pPr>
         <w:spacing w:after="200"/>
@@ -8778,7 +8776,7 @@
         <w:pStyle w:val="Heading1"/>
         <w:jc w:val="center"/>
       </w:pPr>
-      <w:bookmarkStart w:id="9" w:name="_Toc526275201"/>
+      <w:bookmarkStart w:id="8" w:name="_Toc526275201"/>
       <w:r>
         <w:lastRenderedPageBreak/>
         <w:t>XÂY DỰNG HỆ THỐNG GỬI NHẬN DỮ LIỆU THÔNG QUA AP</w:t>
@@ -8786,43 +8784,43 @@
       <w:r>
         <w:t>I</w:t>
       </w:r>
+      <w:bookmarkEnd w:id="8"/>
+    </w:p>
+    <w:p>
+      <w:pPr>
+        <w:pStyle w:val="Heading2"/>
+        <w:rPr>
+          <w:rFonts w:ascii="Times New Roman" w:hAnsi="Times New Roman" w:cs="Times New Roman"/>
+          <w:lang w:val="en-US"/>
+        </w:rPr>
+      </w:pPr>
+      <w:bookmarkStart w:id="9" w:name="_Toc526275202"/>
+      <w:r>
+        <w:rPr>
+          <w:rFonts w:ascii="Times New Roman" w:hAnsi="Times New Roman" w:cs="Times New Roman"/>
+          <w:lang w:val="en-US"/>
+        </w:rPr>
+        <w:t>Các bước thực hiện</w:t>
+      </w:r>
       <w:bookmarkEnd w:id="9"/>
     </w:p>
     <w:p>
       <w:pPr>
-        <w:pStyle w:val="Heading2"/>
-        <w:rPr>
-          <w:rFonts w:ascii="Times New Roman" w:hAnsi="Times New Roman" w:cs="Times New Roman"/>
-          <w:lang w:val="en-US"/>
-        </w:rPr>
-      </w:pPr>
-      <w:bookmarkStart w:id="10" w:name="_Toc526275202"/>
-      <w:r>
-        <w:rPr>
-          <w:rFonts w:ascii="Times New Roman" w:hAnsi="Times New Roman" w:cs="Times New Roman"/>
-          <w:lang w:val="en-US"/>
-        </w:rPr>
-        <w:t>Các bước thực hiện</w:t>
+        <w:pStyle w:val="Heading3"/>
+        <w:rPr>
+          <w:rFonts w:ascii="Times New Roman" w:hAnsi="Times New Roman" w:cs="Times New Roman"/>
+          <w:lang w:val="en-US"/>
+        </w:rPr>
+      </w:pPr>
+      <w:bookmarkStart w:id="10" w:name="_Toc526275203"/>
+      <w:r>
+        <w:rPr>
+          <w:rFonts w:ascii="Times New Roman" w:hAnsi="Times New Roman" w:cs="Times New Roman"/>
+          <w:lang w:val="en-US"/>
+        </w:rPr>
+        <w:t>Bước 1: Tạo một project mới bằng Visual Studio</w:t>
       </w:r>
       <w:bookmarkEnd w:id="10"/>
-    </w:p>
-    <w:p>
-      <w:pPr>
-        <w:pStyle w:val="Heading3"/>
-        <w:rPr>
-          <w:rFonts w:ascii="Times New Roman" w:hAnsi="Times New Roman" w:cs="Times New Roman"/>
-          <w:lang w:val="en-US"/>
-        </w:rPr>
-      </w:pPr>
-      <w:bookmarkStart w:id="11" w:name="_Toc526275203"/>
-      <w:r>
-        <w:rPr>
-          <w:rFonts w:ascii="Times New Roman" w:hAnsi="Times New Roman" w:cs="Times New Roman"/>
-          <w:lang w:val="en-US"/>
-        </w:rPr>
-        <w:t>Bước 1: Tạo một project mới bằng Visual Studio</w:t>
-      </w:r>
-      <w:bookmarkEnd w:id="11"/>
     </w:p>
     <w:p>
       <w:pPr>
@@ -8969,7 +8967,7 @@
           <w:lang w:val="en-US"/>
         </w:rPr>
       </w:pPr>
-      <w:bookmarkStart w:id="12" w:name="_Toc526275146"/>
+      <w:bookmarkStart w:id="11" w:name="_Toc526275146"/>
       <w:r>
         <w:rPr>
           <w:rFonts w:ascii="Times New Roman" w:hAnsi="Times New Roman" w:cs="Times New Roman"/>
@@ -9051,7 +9049,7 @@
         </w:rPr>
         <w:t>: Tạo một project (1)</w:t>
       </w:r>
-      <w:bookmarkEnd w:id="12"/>
+      <w:bookmarkEnd w:id="11"/>
     </w:p>
     <w:p>
       <w:pPr>
@@ -9126,7 +9124,7 @@
           <w:lang w:val="en-US"/>
         </w:rPr>
       </w:pPr>
-      <w:bookmarkStart w:id="13" w:name="_Toc526275147"/>
+      <w:bookmarkStart w:id="12" w:name="_Toc526275147"/>
       <w:r>
         <w:rPr>
           <w:rFonts w:ascii="Times New Roman" w:hAnsi="Times New Roman" w:cs="Times New Roman"/>
@@ -9208,33 +9206,33 @@
         </w:rPr>
         <w:t>: Tạo một project (2)</w:t>
       </w:r>
+      <w:bookmarkEnd w:id="12"/>
+    </w:p>
+    <w:p>
+      <w:pPr>
+        <w:rPr>
+          <w:rFonts w:ascii="Times New Roman" w:hAnsi="Times New Roman" w:cs="Times New Roman"/>
+          <w:lang w:val="en-US"/>
+        </w:rPr>
+      </w:pPr>
+    </w:p>
+    <w:p>
+      <w:pPr>
+        <w:pStyle w:val="Heading3"/>
+        <w:rPr>
+          <w:rFonts w:ascii="Times New Roman" w:hAnsi="Times New Roman" w:cs="Times New Roman"/>
+          <w:lang w:val="en-US"/>
+        </w:rPr>
+      </w:pPr>
+      <w:bookmarkStart w:id="13" w:name="_Toc526275204"/>
+      <w:r>
+        <w:rPr>
+          <w:rFonts w:ascii="Times New Roman" w:hAnsi="Times New Roman" w:cs="Times New Roman"/>
+          <w:lang w:val="en-US"/>
+        </w:rPr>
+        <w:t>Bước 2: Cấu trúc thư mục</w:t>
+      </w:r>
       <w:bookmarkEnd w:id="13"/>
-    </w:p>
-    <w:p>
-      <w:pPr>
-        <w:rPr>
-          <w:rFonts w:ascii="Times New Roman" w:hAnsi="Times New Roman" w:cs="Times New Roman"/>
-          <w:lang w:val="en-US"/>
-        </w:rPr>
-      </w:pPr>
-    </w:p>
-    <w:p>
-      <w:pPr>
-        <w:pStyle w:val="Heading3"/>
-        <w:rPr>
-          <w:rFonts w:ascii="Times New Roman" w:hAnsi="Times New Roman" w:cs="Times New Roman"/>
-          <w:lang w:val="en-US"/>
-        </w:rPr>
-      </w:pPr>
-      <w:bookmarkStart w:id="14" w:name="_Toc526275204"/>
-      <w:r>
-        <w:rPr>
-          <w:rFonts w:ascii="Times New Roman" w:hAnsi="Times New Roman" w:cs="Times New Roman"/>
-          <w:lang w:val="en-US"/>
-        </w:rPr>
-        <w:t>Bước 2: Cấu trúc thư mục</w:t>
-      </w:r>
-      <w:bookmarkEnd w:id="14"/>
       <w:r>
         <w:rPr>
           <w:rFonts w:ascii="Times New Roman" w:hAnsi="Times New Roman" w:cs="Times New Roman"/>
@@ -9325,7 +9323,7 @@
           <w:lang w:val="en-US"/>
         </w:rPr>
       </w:pPr>
-      <w:bookmarkStart w:id="15" w:name="_Toc526275148"/>
+      <w:bookmarkStart w:id="14" w:name="_Toc526275148"/>
       <w:r>
         <w:rPr>
           <w:rFonts w:ascii="Times New Roman" w:hAnsi="Times New Roman" w:cs="Times New Roman"/>
@@ -9407,25 +9405,25 @@
         </w:rPr>
         <w:t>: Cấu trúc thư mục của Project</w:t>
       </w:r>
+      <w:bookmarkEnd w:id="14"/>
+    </w:p>
+    <w:p>
+      <w:pPr>
+        <w:pStyle w:val="Heading3"/>
+        <w:rPr>
+          <w:rFonts w:ascii="Times New Roman" w:hAnsi="Times New Roman" w:cs="Times New Roman"/>
+          <w:lang w:val="en-US"/>
+        </w:rPr>
+      </w:pPr>
+      <w:bookmarkStart w:id="15" w:name="_Toc526275205"/>
+      <w:r>
+        <w:rPr>
+          <w:rFonts w:ascii="Times New Roman" w:hAnsi="Times New Roman" w:cs="Times New Roman"/>
+          <w:lang w:val="en-US"/>
+        </w:rPr>
+        <w:t>Bước 3: Install các package cần thiết</w:t>
+      </w:r>
       <w:bookmarkEnd w:id="15"/>
-    </w:p>
-    <w:p>
-      <w:pPr>
-        <w:pStyle w:val="Heading3"/>
-        <w:rPr>
-          <w:rFonts w:ascii="Times New Roman" w:hAnsi="Times New Roman" w:cs="Times New Roman"/>
-          <w:lang w:val="en-US"/>
-        </w:rPr>
-      </w:pPr>
-      <w:bookmarkStart w:id="16" w:name="_Toc526275205"/>
-      <w:r>
-        <w:rPr>
-          <w:rFonts w:ascii="Times New Roman" w:hAnsi="Times New Roman" w:cs="Times New Roman"/>
-          <w:lang w:val="en-US"/>
-        </w:rPr>
-        <w:t>Bước 3: Install các package cần thiết</w:t>
-      </w:r>
-      <w:bookmarkEnd w:id="16"/>
     </w:p>
     <w:p>
       <w:pPr>
@@ -9522,6 +9520,21 @@
       <w:r>
         <w:t>System.Linq</w:t>
       </w:r>
+    </w:p>
+    <w:p>
+      <w:pPr>
+        <w:pStyle w:val="ListParagraph"/>
+        <w:numPr>
+          <w:ilvl w:val="0"/>
+          <w:numId w:val="46"/>
+        </w:numPr>
+        <w:spacing w:line="360" w:lineRule="auto"/>
+      </w:pPr>
+      <w:r>
+        <w:t>Microsoft.AspNet.WebApi.Cors</w:t>
+      </w:r>
+      <w:bookmarkStart w:id="16" w:name="_GoBack"/>
+      <w:bookmarkEnd w:id="16"/>
     </w:p>
     <w:p>
       <w:pPr>
@@ -14116,14 +14129,13 @@
       </w:pPr>
       <w:r>
         <w:rPr>
-          <w:rFonts w:ascii="Times New Roman" w:hAnsi="Times New Roman" w:cs="Times New Roman"/>
           <w:noProof/>
         </w:rPr>
         <w:drawing>
-          <wp:inline distT="0" distB="0" distL="0" distR="0" wp14:anchorId="02381721" wp14:editId="0D74D9E9">
-            <wp:extent cx="5579745" cy="1181100"/>
+          <wp:inline distT="0" distB="0" distL="0" distR="0" wp14:anchorId="12349609" wp14:editId="19F7398E">
+            <wp:extent cx="5579745" cy="1439545"/>
             <wp:effectExtent l="0" t="0" r="0" b="0"/>
-            <wp:docPr id="31" name="Picture 31"/>
+            <wp:docPr id="5" name="Picture 5"/>
             <wp:cNvGraphicFramePr>
               <a:graphicFrameLocks xmlns:a="http://schemas.openxmlformats.org/drawingml/2006/main" noChangeAspect="1"/>
             </wp:cNvGraphicFramePr>
@@ -14143,7 +14155,7 @@
                   <pic:spPr>
                     <a:xfrm>
                       <a:off x="0" y="0"/>
-                      <a:ext cx="5579745" cy="1181100"/>
+                      <a:ext cx="5579745" cy="1439545"/>
                     </a:xfrm>
                     <a:prstGeom prst="rect">
                       <a:avLst/>
@@ -14280,155 +14292,30 @@
     <w:p>
       <w:pPr>
         <w:rPr>
-          <w:rFonts w:ascii="Times New Roman" w:hAnsi="Times New Roman" w:cs="Times New Roman"/>
-          <w:lang w:val="en-US"/>
-        </w:rPr>
-      </w:pPr>
-    </w:p>
-    <w:p>
-      <w:pPr>
-        <w:pStyle w:val="Heading3"/>
-        <w:rPr>
-          <w:rFonts w:ascii="Times New Roman" w:hAnsi="Times New Roman" w:cs="Times New Roman"/>
-          <w:lang w:val="en-US"/>
-        </w:rPr>
-      </w:pPr>
-      <w:bookmarkStart w:id="51" w:name="_Toc526275214"/>
-      <w:r>
-        <w:rPr>
-          <w:rFonts w:ascii="Times New Roman" w:hAnsi="Times New Roman" w:cs="Times New Roman"/>
-          <w:lang w:val="en-US"/>
-        </w:rPr>
-        <w:t xml:space="preserve">Bước 7: </w:t>
-      </w:r>
-      <w:r>
-        <w:rPr>
-          <w:rFonts w:ascii="Times New Roman" w:hAnsi="Times New Roman" w:cs="Times New Roman"/>
-          <w:lang w:val="en-US"/>
-        </w:rPr>
-        <w:t>Tạo API</w:t>
-      </w:r>
-      <w:bookmarkEnd w:id="51"/>
-    </w:p>
-    <w:p>
-      <w:pPr>
-        <w:rPr>
-          <w:rFonts w:ascii="Times New Roman" w:hAnsi="Times New Roman" w:cs="Times New Roman"/>
-          <w:lang w:val="en-US"/>
-        </w:rPr>
-      </w:pPr>
-      <w:r>
-        <w:rPr>
-          <w:rFonts w:ascii="Times New Roman" w:hAnsi="Times New Roman" w:cs="Times New Roman"/>
-          <w:lang w:val="en-US"/>
-        </w:rPr>
-        <w:t>Tiến hành tạo các Controller để có thể gửi nhận dữ liệu thông qua các API mà Controller cung cấp.</w:t>
-      </w:r>
-    </w:p>
-    <w:p>
-      <w:pPr>
-        <w:rPr>
-          <w:rFonts w:ascii="Times New Roman" w:hAnsi="Times New Roman" w:cs="Times New Roman"/>
-          <w:lang w:val="en-US"/>
-        </w:rPr>
-      </w:pPr>
-      <w:r>
-        <w:rPr>
-          <w:rFonts w:ascii="Times New Roman" w:hAnsi="Times New Roman" w:cs="Times New Roman"/>
-          <w:lang w:val="en-US"/>
-        </w:rPr>
-        <w:t>Để tạo Controller, chuột phải vào thư mục Controller</w:t>
-      </w:r>
-      <w:r>
-        <w:rPr>
-          <w:rFonts w:ascii="Times New Roman" w:hAnsi="Times New Roman" w:cs="Times New Roman"/>
-          <w:lang w:val="en-US"/>
-        </w:rPr>
-        <w:t>s</w:t>
-      </w:r>
-      <w:r>
-        <w:rPr>
-          <w:rFonts w:ascii="Times New Roman" w:hAnsi="Times New Roman" w:cs="Times New Roman"/>
-          <w:lang w:val="en-US"/>
-        </w:rPr>
-        <w:t xml:space="preserve"> -&gt; Add -&gt; Controller</w:t>
-      </w:r>
-      <w:r>
-        <w:rPr>
-          <w:rFonts w:ascii="Times New Roman" w:hAnsi="Times New Roman" w:cs="Times New Roman"/>
-          <w:lang w:val="en-US"/>
-        </w:rPr>
-        <w:t>…</w:t>
-      </w:r>
-      <w:r>
-        <w:rPr>
-          <w:rFonts w:ascii="Times New Roman" w:hAnsi="Times New Roman" w:cs="Times New Roman"/>
-          <w:lang w:val="en-US"/>
-        </w:rPr>
-        <w:t xml:space="preserve"> -&gt; API Controller – Empty</w:t>
-      </w:r>
-      <w:r>
-        <w:rPr>
-          <w:rFonts w:ascii="Times New Roman" w:hAnsi="Times New Roman" w:cs="Times New Roman"/>
-          <w:lang w:val="en-US"/>
-        </w:rPr>
-        <w:t xml:space="preserve"> -&gt; Add</w:t>
-      </w:r>
-      <w:r>
-        <w:rPr>
-          <w:rFonts w:ascii="Times New Roman" w:hAnsi="Times New Roman" w:cs="Times New Roman"/>
-          <w:lang w:val="en-US"/>
-        </w:rPr>
-        <w:t xml:space="preserve">, đặt tên cho Controller và chọn </w:t>
-      </w:r>
-      <w:r>
-        <w:rPr>
-          <w:rFonts w:ascii="Times New Roman" w:hAnsi="Times New Roman" w:cs="Times New Roman"/>
-          <w:lang w:val="en-US"/>
-        </w:rPr>
-        <w:t>Add</w:t>
-      </w:r>
-      <w:r>
-        <w:rPr>
-          <w:rFonts w:ascii="Times New Roman" w:hAnsi="Times New Roman" w:cs="Times New Roman"/>
-          <w:lang w:val="en-US"/>
-        </w:rPr>
-        <w:t>.</w:t>
-      </w:r>
-    </w:p>
-    <w:p>
-      <w:pPr>
-        <w:rPr>
-          <w:rFonts w:ascii="Times New Roman" w:hAnsi="Times New Roman" w:cs="Times New Roman"/>
-          <w:lang w:val="en-US"/>
-        </w:rPr>
-      </w:pPr>
-      <w:r>
-        <w:rPr>
-          <w:rFonts w:ascii="Times New Roman" w:hAnsi="Times New Roman" w:cs="Times New Roman"/>
-          <w:lang w:val="en-US"/>
-        </w:rPr>
-        <w:t>Tạo Controller tương ứng với các Model như hình.</w:t>
+          <w:lang w:val="en-US"/>
+        </w:rPr>
+      </w:pPr>
+      <w:r>
+        <w:rPr>
+          <w:lang w:val="en-US"/>
+        </w:rPr>
+        <w:t>Thêm đoạn code bên dưới vào hàm “Configure”, trước “app.UseMvc”.</w:t>
       </w:r>
     </w:p>
     <w:p>
       <w:pPr>
         <w:keepNext/>
         <w:jc w:val="center"/>
-        <w:rPr>
-          <w:rFonts w:ascii="Times New Roman" w:hAnsi="Times New Roman" w:cs="Times New Roman"/>
-        </w:rPr>
-      </w:pPr>
-      <w:r>
-        <w:rPr>
-          <w:rFonts w:ascii="Times New Roman" w:hAnsi="Times New Roman" w:cs="Times New Roman"/>
+      </w:pPr>
+      <w:r>
+        <w:rPr>
           <w:noProof/>
         </w:rPr>
         <w:drawing>
-          <wp:inline distT="0" distB="0" distL="0" distR="0" wp14:anchorId="7CFBEE7F" wp14:editId="482BCE66">
-            <wp:extent cx="1628775" cy="742950"/>
+          <wp:inline distT="0" distB="0" distL="0" distR="0" wp14:anchorId="6B7EDB36" wp14:editId="1260ED1A">
+            <wp:extent cx="1914525" cy="952500"/>
             <wp:effectExtent l="0" t="0" r="9525" b="0"/>
-            <wp:docPr id="32" name="Picture 32"/>
+            <wp:docPr id="11" name="Picture 11"/>
             <wp:cNvGraphicFramePr>
               <a:graphicFrameLocks xmlns:a="http://schemas.openxmlformats.org/drawingml/2006/main" noChangeAspect="1"/>
             </wp:cNvGraphicFramePr>
@@ -14448,7 +14335,7 @@
                   <pic:spPr>
                     <a:xfrm>
                       <a:off x="0" y="0"/>
-                      <a:ext cx="1628775" cy="742950"/>
+                      <a:ext cx="1914525" cy="952500"/>
                     </a:xfrm>
                     <a:prstGeom prst="rect">
                       <a:avLst/>
@@ -14464,122 +14351,172 @@
     <w:p>
       <w:pPr>
         <w:pStyle w:val="Caption"/>
-        <w:spacing w:line="360" w:lineRule="auto"/>
-        <w:rPr>
-          <w:rFonts w:ascii="Times New Roman" w:hAnsi="Times New Roman" w:cs="Times New Roman"/>
-          <w:lang w:val="en-US"/>
-        </w:rPr>
-      </w:pPr>
-      <w:bookmarkStart w:id="52" w:name="_Toc526275174"/>
-      <w:r>
-        <w:rPr>
-          <w:rFonts w:ascii="Times New Roman" w:hAnsi="Times New Roman" w:cs="Times New Roman"/>
-        </w:rPr>
+        <w:rPr>
+          <w:lang w:val="en-US"/>
+        </w:rPr>
+      </w:pPr>
+      <w:r>
         <w:t xml:space="preserve">Hình </w:t>
       </w:r>
-      <w:r>
-        <w:rPr>
-          <w:rFonts w:ascii="Times New Roman" w:hAnsi="Times New Roman" w:cs="Times New Roman"/>
-        </w:rPr>
-        <w:fldChar w:fldCharType="begin"/>
-      </w:r>
-      <w:r>
-        <w:rPr>
-          <w:rFonts w:ascii="Times New Roman" w:hAnsi="Times New Roman" w:cs="Times New Roman"/>
-        </w:rPr>
-        <w:instrText xml:space="preserve"> STYLEREF 1 \s </w:instrText>
-      </w:r>
-      <w:r>
-        <w:rPr>
-          <w:rFonts w:ascii="Times New Roman" w:hAnsi="Times New Roman" w:cs="Times New Roman"/>
-        </w:rPr>
-        <w:fldChar w:fldCharType="separate"/>
-      </w:r>
-      <w:r>
-        <w:rPr>
-          <w:rFonts w:ascii="Times New Roman" w:hAnsi="Times New Roman" w:cs="Times New Roman"/>
-          <w:noProof/>
-        </w:rPr>
-        <w:t>2</w:t>
-      </w:r>
-      <w:r>
-        <w:rPr>
-          <w:rFonts w:ascii="Times New Roman" w:hAnsi="Times New Roman" w:cs="Times New Roman"/>
-        </w:rPr>
-        <w:fldChar w:fldCharType="end"/>
-      </w:r>
-      <w:r>
-        <w:rPr>
-          <w:rFonts w:ascii="Times New Roman" w:hAnsi="Times New Roman" w:cs="Times New Roman"/>
-        </w:rPr>
+      <w:fldSimple w:instr=" STYLEREF 1 \s ">
+        <w:r>
+          <w:rPr>
+            <w:noProof/>
+          </w:rPr>
+          <w:t>2</w:t>
+        </w:r>
+      </w:fldSimple>
+      <w:r>
         <w:t>.</w:t>
       </w:r>
-      <w:r>
-        <w:rPr>
-          <w:rFonts w:ascii="Times New Roman" w:hAnsi="Times New Roman" w:cs="Times New Roman"/>
-        </w:rPr>
-        <w:fldChar w:fldCharType="begin"/>
-      </w:r>
-      <w:r>
-        <w:rPr>
-          <w:rFonts w:ascii="Times New Roman" w:hAnsi="Times New Roman" w:cs="Times New Roman"/>
-        </w:rPr>
-        <w:instrText xml:space="preserve"> SEQ Hình \* ARABIC \s 1 </w:instrText>
-      </w:r>
-      <w:r>
-        <w:rPr>
-          <w:rFonts w:ascii="Times New Roman" w:hAnsi="Times New Roman" w:cs="Times New Roman"/>
-        </w:rPr>
-        <w:fldChar w:fldCharType="separate"/>
-      </w:r>
-      <w:r>
-        <w:rPr>
-          <w:rFonts w:ascii="Times New Roman" w:hAnsi="Times New Roman" w:cs="Times New Roman"/>
-          <w:noProof/>
-        </w:rPr>
-        <w:t>29</w:t>
-      </w:r>
-      <w:r>
-        <w:rPr>
-          <w:rFonts w:ascii="Times New Roman" w:hAnsi="Times New Roman" w:cs="Times New Roman"/>
-        </w:rPr>
-        <w:fldChar w:fldCharType="end"/>
-      </w:r>
-      <w:r>
-        <w:rPr>
-          <w:rFonts w:ascii="Times New Roman" w:hAnsi="Times New Roman" w:cs="Times New Roman"/>
-          <w:lang w:val="en-US"/>
-        </w:rPr>
-        <w:t>: Tạo các Controller</w:t>
-      </w:r>
-      <w:bookmarkEnd w:id="52"/>
-    </w:p>
-    <w:p>
-      <w:pPr>
-        <w:rPr>
-          <w:rFonts w:ascii="Times New Roman" w:hAnsi="Times New Roman" w:cs="Times New Roman"/>
-          <w:lang w:val="en-US"/>
-        </w:rPr>
-      </w:pPr>
-    </w:p>
-    <w:p>
-      <w:pPr>
-        <w:pStyle w:val="Heading4"/>
-        <w:rPr>
-          <w:rFonts w:ascii="Times New Roman" w:hAnsi="Times New Roman" w:cs="Times New Roman"/>
-          <w:lang w:val="en-US"/>
-        </w:rPr>
-      </w:pPr>
-      <w:bookmarkStart w:id="53" w:name="_Toc526275215"/>
-      <w:r>
-        <w:rPr>
-          <w:rFonts w:ascii="Times New Roman" w:hAnsi="Times New Roman" w:cs="Times New Roman"/>
-          <w:lang w:val="en-US"/>
-        </w:rPr>
-        <w:lastRenderedPageBreak/>
-        <w:t>PinController</w:t>
-      </w:r>
-      <w:bookmarkEnd w:id="53"/>
+      <w:fldSimple w:instr=" SEQ Hình \* ARABIC \s 1 ">
+        <w:r>
+          <w:rPr>
+            <w:noProof/>
+          </w:rPr>
+          <w:t>29</w:t>
+        </w:r>
+      </w:fldSimple>
+      <w:r>
+        <w:rPr>
+          <w:lang w:val="en-US"/>
+        </w:rPr>
+        <w:t>: Thiết lập Cors</w:t>
+      </w:r>
+    </w:p>
+    <w:p>
+      <w:pPr>
+        <w:rPr>
+          <w:rFonts w:ascii="Times New Roman" w:hAnsi="Times New Roman" w:cs="Times New Roman"/>
+          <w:lang w:val="en-US"/>
+        </w:rPr>
+      </w:pPr>
+    </w:p>
+    <w:p>
+      <w:pPr>
+        <w:pStyle w:val="Heading3"/>
+        <w:rPr>
+          <w:rFonts w:ascii="Times New Roman" w:hAnsi="Times New Roman" w:cs="Times New Roman"/>
+          <w:lang w:val="en-US"/>
+        </w:rPr>
+      </w:pPr>
+      <w:bookmarkStart w:id="51" w:name="_Toc526275214"/>
+      <w:r>
+        <w:rPr>
+          <w:rFonts w:ascii="Times New Roman" w:hAnsi="Times New Roman" w:cs="Times New Roman"/>
+          <w:lang w:val="en-US"/>
+        </w:rPr>
+        <w:t xml:space="preserve">Bước 7: </w:t>
+      </w:r>
+      <w:r>
+        <w:rPr>
+          <w:rFonts w:ascii="Times New Roman" w:hAnsi="Times New Roman" w:cs="Times New Roman"/>
+          <w:lang w:val="en-US"/>
+        </w:rPr>
+        <w:t>Tạo API</w:t>
+      </w:r>
+      <w:bookmarkEnd w:id="51"/>
+    </w:p>
+    <w:p>
+      <w:pPr>
+        <w:rPr>
+          <w:rFonts w:ascii="Times New Roman" w:hAnsi="Times New Roman" w:cs="Times New Roman"/>
+          <w:lang w:val="en-US"/>
+        </w:rPr>
+      </w:pPr>
+      <w:r>
+        <w:rPr>
+          <w:rFonts w:ascii="Times New Roman" w:hAnsi="Times New Roman" w:cs="Times New Roman"/>
+          <w:lang w:val="en-US"/>
+        </w:rPr>
+        <w:t>Tiến hành tạo các Controller để có thể gửi nhận dữ liệu thông qua các API mà Controller cung cấp.</w:t>
+      </w:r>
+    </w:p>
+    <w:p>
+      <w:pPr>
+        <w:rPr>
+          <w:rFonts w:ascii="Times New Roman" w:hAnsi="Times New Roman" w:cs="Times New Roman"/>
+          <w:lang w:val="en-US"/>
+        </w:rPr>
+      </w:pPr>
+      <w:r>
+        <w:rPr>
+          <w:rFonts w:ascii="Times New Roman" w:hAnsi="Times New Roman" w:cs="Times New Roman"/>
+          <w:lang w:val="en-US"/>
+        </w:rPr>
+        <w:t>Để tạo Controller, chuột phải vào thư mục Controller</w:t>
+      </w:r>
+      <w:r>
+        <w:rPr>
+          <w:rFonts w:ascii="Times New Roman" w:hAnsi="Times New Roman" w:cs="Times New Roman"/>
+          <w:lang w:val="en-US"/>
+        </w:rPr>
+        <w:t>s</w:t>
+      </w:r>
+      <w:r>
+        <w:rPr>
+          <w:rFonts w:ascii="Times New Roman" w:hAnsi="Times New Roman" w:cs="Times New Roman"/>
+          <w:lang w:val="en-US"/>
+        </w:rPr>
+        <w:t xml:space="preserve"> -&gt; Add -&gt; Controller</w:t>
+      </w:r>
+      <w:r>
+        <w:rPr>
+          <w:rFonts w:ascii="Times New Roman" w:hAnsi="Times New Roman" w:cs="Times New Roman"/>
+          <w:lang w:val="en-US"/>
+        </w:rPr>
+        <w:t>…</w:t>
+      </w:r>
+      <w:r>
+        <w:rPr>
+          <w:rFonts w:ascii="Times New Roman" w:hAnsi="Times New Roman" w:cs="Times New Roman"/>
+          <w:lang w:val="en-US"/>
+        </w:rPr>
+        <w:t xml:space="preserve"> -&gt; API Controller – Empty</w:t>
+      </w:r>
+      <w:r>
+        <w:rPr>
+          <w:rFonts w:ascii="Times New Roman" w:hAnsi="Times New Roman" w:cs="Times New Roman"/>
+          <w:lang w:val="en-US"/>
+        </w:rPr>
+        <w:t xml:space="preserve"> -&gt; Add</w:t>
+      </w:r>
+      <w:r>
+        <w:rPr>
+          <w:rFonts w:ascii="Times New Roman" w:hAnsi="Times New Roman" w:cs="Times New Roman"/>
+          <w:lang w:val="en-US"/>
+        </w:rPr>
+        <w:t xml:space="preserve">, đặt tên cho Controller và chọn </w:t>
+      </w:r>
+      <w:r>
+        <w:rPr>
+          <w:rFonts w:ascii="Times New Roman" w:hAnsi="Times New Roman" w:cs="Times New Roman"/>
+          <w:lang w:val="en-US"/>
+        </w:rPr>
+        <w:t>Add</w:t>
+      </w:r>
+      <w:r>
+        <w:rPr>
+          <w:rFonts w:ascii="Times New Roman" w:hAnsi="Times New Roman" w:cs="Times New Roman"/>
+          <w:lang w:val="en-US"/>
+        </w:rPr>
+        <w:t>.</w:t>
+      </w:r>
+    </w:p>
+    <w:p>
+      <w:pPr>
+        <w:rPr>
+          <w:rFonts w:ascii="Times New Roman" w:hAnsi="Times New Roman" w:cs="Times New Roman"/>
+          <w:lang w:val="en-US"/>
+        </w:rPr>
+      </w:pPr>
+      <w:r>
+        <w:rPr>
+          <w:rFonts w:ascii="Times New Roman" w:hAnsi="Times New Roman" w:cs="Times New Roman"/>
+          <w:lang w:val="en-US"/>
+        </w:rPr>
+        <w:t>Tạo Controller tương ứng với các Model như hình.</w:t>
+      </w:r>
     </w:p>
     <w:p>
       <w:pPr>
@@ -14594,11 +14531,12 @@
           <w:rFonts w:ascii="Times New Roman" w:hAnsi="Times New Roman" w:cs="Times New Roman"/>
           <w:noProof/>
         </w:rPr>
+        <w:lastRenderedPageBreak/>
         <w:drawing>
-          <wp:inline distT="0" distB="0" distL="0" distR="0" wp14:anchorId="208FEB82" wp14:editId="411005C9">
-            <wp:extent cx="3143250" cy="2409825"/>
-            <wp:effectExtent l="0" t="0" r="0" b="9525"/>
-            <wp:docPr id="34" name="Picture 34"/>
+          <wp:inline distT="0" distB="0" distL="0" distR="0" wp14:anchorId="7CFBEE7F" wp14:editId="482BCE66">
+            <wp:extent cx="1628775" cy="742950"/>
+            <wp:effectExtent l="0" t="0" r="9525" b="0"/>
+            <wp:docPr id="32" name="Picture 32"/>
             <wp:cNvGraphicFramePr>
               <a:graphicFrameLocks xmlns:a="http://schemas.openxmlformats.org/drawingml/2006/main" noChangeAspect="1"/>
             </wp:cNvGraphicFramePr>
@@ -14618,7 +14556,7 @@
                   <pic:spPr>
                     <a:xfrm>
                       <a:off x="0" y="0"/>
-                      <a:ext cx="3143250" cy="2409825"/>
+                      <a:ext cx="1628775" cy="742950"/>
                     </a:xfrm>
                     <a:prstGeom prst="rect">
                       <a:avLst/>
@@ -14640,7 +14578,7 @@
           <w:lang w:val="en-US"/>
         </w:rPr>
       </w:pPr>
-      <w:bookmarkStart w:id="54" w:name="_Toc526275175"/>
+      <w:bookmarkStart w:id="52" w:name="_Toc526275174"/>
       <w:r>
         <w:rPr>
           <w:rFonts w:ascii="Times New Roman" w:hAnsi="Times New Roman" w:cs="Times New Roman"/>
@@ -14720,15 +14658,27 @@
           <w:rFonts w:ascii="Times New Roman" w:hAnsi="Times New Roman" w:cs="Times New Roman"/>
           <w:lang w:val="en-US"/>
         </w:rPr>
-        <w:t xml:space="preserve">: Nội dung file </w:t>
-      </w:r>
-      <w:r>
-        <w:rPr>
-          <w:rFonts w:ascii="Times New Roman" w:hAnsi="Times New Roman" w:cs="Times New Roman"/>
-          <w:lang w:val="en-US"/>
-        </w:rPr>
-        <w:t>“</w:t>
-      </w:r>
+        <w:t>: Tạo các Controller</w:t>
+      </w:r>
+      <w:bookmarkEnd w:id="52"/>
+    </w:p>
+    <w:p>
+      <w:pPr>
+        <w:rPr>
+          <w:rFonts w:ascii="Times New Roman" w:hAnsi="Times New Roman" w:cs="Times New Roman"/>
+          <w:lang w:val="en-US"/>
+        </w:rPr>
+      </w:pPr>
+    </w:p>
+    <w:p>
+      <w:pPr>
+        <w:pStyle w:val="Heading4"/>
+        <w:rPr>
+          <w:rFonts w:ascii="Times New Roman" w:hAnsi="Times New Roman" w:cs="Times New Roman"/>
+          <w:lang w:val="en-US"/>
+        </w:rPr>
+      </w:pPr>
+      <w:bookmarkStart w:id="53" w:name="_Toc526275215"/>
       <w:r>
         <w:rPr>
           <w:rFonts w:ascii="Times New Roman" w:hAnsi="Times New Roman" w:cs="Times New Roman"/>
@@ -14736,21 +14686,7 @@
         </w:rPr>
         <w:t>PinController</w:t>
       </w:r>
-      <w:r>
-        <w:rPr>
-          <w:rFonts w:ascii="Times New Roman" w:hAnsi="Times New Roman" w:cs="Times New Roman"/>
-          <w:lang w:val="en-US"/>
-        </w:rPr>
-        <w:t>.cs”</w:t>
-      </w:r>
-      <w:r>
-        <w:rPr>
-          <w:rFonts w:ascii="Times New Roman" w:hAnsi="Times New Roman" w:cs="Times New Roman"/>
-          <w:lang w:val="en-US"/>
-        </w:rPr>
-        <w:t xml:space="preserve"> (1)</w:t>
-      </w:r>
-      <w:bookmarkEnd w:id="54"/>
+      <w:bookmarkEnd w:id="53"/>
     </w:p>
     <w:p>
       <w:pPr>
@@ -14762,13 +14698,14 @@
       </w:pPr>
       <w:r>
         <w:rPr>
+          <w:rFonts w:ascii="Times New Roman" w:hAnsi="Times New Roman" w:cs="Times New Roman"/>
           <w:noProof/>
         </w:rPr>
         <w:drawing>
-          <wp:inline distT="0" distB="0" distL="0" distR="0" wp14:anchorId="608D874F" wp14:editId="001C0445">
-            <wp:extent cx="3667125" cy="3219450"/>
-            <wp:effectExtent l="0" t="0" r="9525" b="0"/>
-            <wp:docPr id="57" name="Picture 57"/>
+          <wp:inline distT="0" distB="0" distL="0" distR="0" wp14:anchorId="208FEB82" wp14:editId="411005C9">
+            <wp:extent cx="3143250" cy="2409825"/>
+            <wp:effectExtent l="0" t="0" r="0" b="9525"/>
+            <wp:docPr id="34" name="Picture 34"/>
             <wp:cNvGraphicFramePr>
               <a:graphicFrameLocks xmlns:a="http://schemas.openxmlformats.org/drawingml/2006/main" noChangeAspect="1"/>
             </wp:cNvGraphicFramePr>
@@ -14788,7 +14725,7 @@
                   <pic:spPr>
                     <a:xfrm>
                       <a:off x="0" y="0"/>
-                      <a:ext cx="3667125" cy="3219450"/>
+                      <a:ext cx="3143250" cy="2409825"/>
                     </a:xfrm>
                     <a:prstGeom prst="rect">
                       <a:avLst/>
@@ -14810,7 +14747,7 @@
           <w:lang w:val="en-US"/>
         </w:rPr>
       </w:pPr>
-      <w:bookmarkStart w:id="55" w:name="_Toc526275176"/>
+      <w:bookmarkStart w:id="54" w:name="_Toc526275175"/>
       <w:r>
         <w:rPr>
           <w:rFonts w:ascii="Times New Roman" w:hAnsi="Times New Roman" w:cs="Times New Roman"/>
@@ -14918,9 +14855,9 @@
           <w:rFonts w:ascii="Times New Roman" w:hAnsi="Times New Roman" w:cs="Times New Roman"/>
           <w:lang w:val="en-US"/>
         </w:rPr>
-        <w:t xml:space="preserve"> (2)</w:t>
-      </w:r>
-      <w:bookmarkEnd w:id="55"/>
+        <w:t xml:space="preserve"> (1)</w:t>
+      </w:r>
+      <w:bookmarkEnd w:id="54"/>
     </w:p>
     <w:p>
       <w:pPr>
@@ -14936,10 +14873,10 @@
         </w:rPr>
         <w:lastRenderedPageBreak/>
         <w:drawing>
-          <wp:inline distT="0" distB="0" distL="0" distR="0" wp14:anchorId="1DF7A629" wp14:editId="75E2E695">
-            <wp:extent cx="4133850" cy="3790950"/>
-            <wp:effectExtent l="0" t="0" r="0" b="0"/>
-            <wp:docPr id="58" name="Picture 58"/>
+          <wp:inline distT="0" distB="0" distL="0" distR="0" wp14:anchorId="608D874F" wp14:editId="001C0445">
+            <wp:extent cx="3667125" cy="3219450"/>
+            <wp:effectExtent l="0" t="0" r="9525" b="0"/>
+            <wp:docPr id="57" name="Picture 57"/>
             <wp:cNvGraphicFramePr>
               <a:graphicFrameLocks xmlns:a="http://schemas.openxmlformats.org/drawingml/2006/main" noChangeAspect="1"/>
             </wp:cNvGraphicFramePr>
@@ -14959,7 +14896,7 @@
                   <pic:spPr>
                     <a:xfrm>
                       <a:off x="0" y="0"/>
-                      <a:ext cx="4133850" cy="3790950"/>
+                      <a:ext cx="3667125" cy="3219450"/>
                     </a:xfrm>
                     <a:prstGeom prst="rect">
                       <a:avLst/>
@@ -14981,7 +14918,7 @@
           <w:lang w:val="en-US"/>
         </w:rPr>
       </w:pPr>
-      <w:bookmarkStart w:id="56" w:name="_Toc526275177"/>
+      <w:bookmarkStart w:id="55" w:name="_Toc526275176"/>
       <w:r>
         <w:rPr>
           <w:rFonts w:ascii="Times New Roman" w:hAnsi="Times New Roman" w:cs="Times New Roman"/>
@@ -15089,9 +15026,9 @@
           <w:rFonts w:ascii="Times New Roman" w:hAnsi="Times New Roman" w:cs="Times New Roman"/>
           <w:lang w:val="en-US"/>
         </w:rPr>
-        <w:t xml:space="preserve"> (3)</w:t>
-      </w:r>
-      <w:bookmarkEnd w:id="56"/>
+        <w:t xml:space="preserve"> (2)</w:t>
+      </w:r>
+      <w:bookmarkEnd w:id="55"/>
     </w:p>
     <w:p>
       <w:pPr>
@@ -15106,10 +15043,10 @@
           <w:noProof/>
         </w:rPr>
         <w:drawing>
-          <wp:inline distT="0" distB="0" distL="0" distR="0" wp14:anchorId="22A6DC75" wp14:editId="4F267FED">
-            <wp:extent cx="3371850" cy="2638425"/>
-            <wp:effectExtent l="0" t="0" r="0" b="9525"/>
-            <wp:docPr id="59" name="Picture 59"/>
+          <wp:inline distT="0" distB="0" distL="0" distR="0" wp14:anchorId="1DF7A629" wp14:editId="75E2E695">
+            <wp:extent cx="4133850" cy="3790950"/>
+            <wp:effectExtent l="0" t="0" r="0" b="0"/>
+            <wp:docPr id="58" name="Picture 58"/>
             <wp:cNvGraphicFramePr>
               <a:graphicFrameLocks xmlns:a="http://schemas.openxmlformats.org/drawingml/2006/main" noChangeAspect="1"/>
             </wp:cNvGraphicFramePr>
@@ -15129,7 +15066,7 @@
                   <pic:spPr>
                     <a:xfrm>
                       <a:off x="0" y="0"/>
-                      <a:ext cx="3371850" cy="2638425"/>
+                      <a:ext cx="4133850" cy="3790950"/>
                     </a:xfrm>
                     <a:prstGeom prst="rect">
                       <a:avLst/>
@@ -15151,7 +15088,7 @@
           <w:lang w:val="en-US"/>
         </w:rPr>
       </w:pPr>
-      <w:bookmarkStart w:id="57" w:name="_Toc526275178"/>
+      <w:bookmarkStart w:id="56" w:name="_Toc526275177"/>
       <w:r>
         <w:rPr>
           <w:rFonts w:ascii="Times New Roman" w:hAnsi="Times New Roman" w:cs="Times New Roman"/>
@@ -15259,36 +15196,9 @@
           <w:rFonts w:ascii="Times New Roman" w:hAnsi="Times New Roman" w:cs="Times New Roman"/>
           <w:lang w:val="en-US"/>
         </w:rPr>
-        <w:t xml:space="preserve"> (4)</w:t>
-      </w:r>
-      <w:bookmarkEnd w:id="57"/>
-    </w:p>
-    <w:p>
-      <w:pPr>
-        <w:rPr>
-          <w:rFonts w:ascii="Times New Roman" w:hAnsi="Times New Roman" w:cs="Times New Roman"/>
-          <w:lang w:val="en-US"/>
-        </w:rPr>
-      </w:pPr>
-    </w:p>
-    <w:p>
-      <w:pPr>
-        <w:pStyle w:val="Heading4"/>
-        <w:rPr>
-          <w:rFonts w:ascii="Times New Roman" w:hAnsi="Times New Roman" w:cs="Times New Roman"/>
-          <w:lang w:val="en-US"/>
-        </w:rPr>
-      </w:pPr>
-      <w:bookmarkStart w:id="58" w:name="_Toc526275216"/>
-      <w:r>
-        <w:rPr>
-          <w:rFonts w:ascii="Times New Roman" w:hAnsi="Times New Roman" w:cs="Times New Roman"/>
-          <w:lang w:val="en-US"/>
-        </w:rPr>
-        <w:lastRenderedPageBreak/>
-        <w:t>UserController</w:t>
-      </w:r>
-      <w:bookmarkEnd w:id="58"/>
+        <w:t xml:space="preserve"> (3)</w:t>
+      </w:r>
+      <w:bookmarkEnd w:id="56"/>
     </w:p>
     <w:p>
       <w:pPr>
@@ -15302,11 +15212,12 @@
         <w:rPr>
           <w:noProof/>
         </w:rPr>
+        <w:lastRenderedPageBreak/>
         <w:drawing>
-          <wp:inline distT="0" distB="0" distL="0" distR="0" wp14:anchorId="05F9373E" wp14:editId="6FDC85F3">
-            <wp:extent cx="3162300" cy="4057650"/>
-            <wp:effectExtent l="0" t="0" r="0" b="0"/>
-            <wp:docPr id="60" name="Picture 60"/>
+          <wp:inline distT="0" distB="0" distL="0" distR="0" wp14:anchorId="22A6DC75" wp14:editId="4F267FED">
+            <wp:extent cx="3371850" cy="2638425"/>
+            <wp:effectExtent l="0" t="0" r="0" b="9525"/>
+            <wp:docPr id="59" name="Picture 59"/>
             <wp:cNvGraphicFramePr>
               <a:graphicFrameLocks xmlns:a="http://schemas.openxmlformats.org/drawingml/2006/main" noChangeAspect="1"/>
             </wp:cNvGraphicFramePr>
@@ -15326,7 +15237,7 @@
                   <pic:spPr>
                     <a:xfrm>
                       <a:off x="0" y="0"/>
-                      <a:ext cx="3162300" cy="4057650"/>
+                      <a:ext cx="3371850" cy="2638425"/>
                     </a:xfrm>
                     <a:prstGeom prst="rect">
                       <a:avLst/>
@@ -15348,7 +15259,7 @@
           <w:lang w:val="en-US"/>
         </w:rPr>
       </w:pPr>
-      <w:bookmarkStart w:id="59" w:name="_Toc526275179"/>
+      <w:bookmarkStart w:id="57" w:name="_Toc526275178"/>
       <w:r>
         <w:rPr>
           <w:rFonts w:ascii="Times New Roman" w:hAnsi="Times New Roman" w:cs="Times New Roman"/>
@@ -15442,23 +15353,49 @@
           <w:rFonts w:ascii="Times New Roman" w:hAnsi="Times New Roman" w:cs="Times New Roman"/>
           <w:lang w:val="en-US"/>
         </w:rPr>
+        <w:t>PinController</w:t>
+      </w:r>
+      <w:r>
+        <w:rPr>
+          <w:rFonts w:ascii="Times New Roman" w:hAnsi="Times New Roman" w:cs="Times New Roman"/>
+          <w:lang w:val="en-US"/>
+        </w:rPr>
+        <w:t>.cs”</w:t>
+      </w:r>
+      <w:r>
+        <w:rPr>
+          <w:rFonts w:ascii="Times New Roman" w:hAnsi="Times New Roman" w:cs="Times New Roman"/>
+          <w:lang w:val="en-US"/>
+        </w:rPr>
+        <w:t xml:space="preserve"> (4)</w:t>
+      </w:r>
+      <w:bookmarkEnd w:id="57"/>
+    </w:p>
+    <w:p>
+      <w:pPr>
+        <w:rPr>
+          <w:rFonts w:ascii="Times New Roman" w:hAnsi="Times New Roman" w:cs="Times New Roman"/>
+          <w:lang w:val="en-US"/>
+        </w:rPr>
+      </w:pPr>
+    </w:p>
+    <w:p>
+      <w:pPr>
+        <w:pStyle w:val="Heading4"/>
+        <w:rPr>
+          <w:rFonts w:ascii="Times New Roman" w:hAnsi="Times New Roman" w:cs="Times New Roman"/>
+          <w:lang w:val="en-US"/>
+        </w:rPr>
+      </w:pPr>
+      <w:bookmarkStart w:id="58" w:name="_Toc526275216"/>
+      <w:r>
+        <w:rPr>
+          <w:rFonts w:ascii="Times New Roman" w:hAnsi="Times New Roman" w:cs="Times New Roman"/>
+          <w:lang w:val="en-US"/>
+        </w:rPr>
         <w:t>UserController</w:t>
       </w:r>
-      <w:r>
-        <w:rPr>
-          <w:rFonts w:ascii="Times New Roman" w:hAnsi="Times New Roman" w:cs="Times New Roman"/>
-          <w:lang w:val="en-US"/>
-        </w:rPr>
-        <w:t>.cs”</w:t>
-      </w:r>
-      <w:r>
-        <w:rPr>
-          <w:rFonts w:ascii="Times New Roman" w:hAnsi="Times New Roman" w:cs="Times New Roman"/>
-          <w:lang w:val="en-US"/>
-        </w:rPr>
-        <w:t xml:space="preserve"> (1)</w:t>
-      </w:r>
-      <w:bookmarkEnd w:id="59"/>
+      <w:bookmarkEnd w:id="58"/>
     </w:p>
     <w:p>
       <w:pPr>
@@ -15472,12 +15409,11 @@
         <w:rPr>
           <w:noProof/>
         </w:rPr>
-        <w:lastRenderedPageBreak/>
         <w:drawing>
-          <wp:inline distT="0" distB="0" distL="0" distR="0" wp14:anchorId="39E0C12C" wp14:editId="2E9D8A5F">
-            <wp:extent cx="4200525" cy="3076575"/>
-            <wp:effectExtent l="0" t="0" r="9525" b="9525"/>
-            <wp:docPr id="61" name="Picture 61"/>
+          <wp:inline distT="0" distB="0" distL="0" distR="0" wp14:anchorId="05F9373E" wp14:editId="6FDC85F3">
+            <wp:extent cx="3162300" cy="4057650"/>
+            <wp:effectExtent l="0" t="0" r="0" b="0"/>
+            <wp:docPr id="60" name="Picture 60"/>
             <wp:cNvGraphicFramePr>
               <a:graphicFrameLocks xmlns:a="http://schemas.openxmlformats.org/drawingml/2006/main" noChangeAspect="1"/>
             </wp:cNvGraphicFramePr>
@@ -15497,7 +15433,7 @@
                   <pic:spPr>
                     <a:xfrm>
                       <a:off x="0" y="0"/>
-                      <a:ext cx="4200525" cy="3076575"/>
+                      <a:ext cx="3162300" cy="4057650"/>
                     </a:xfrm>
                     <a:prstGeom prst="rect">
                       <a:avLst/>
@@ -15519,7 +15455,7 @@
           <w:lang w:val="en-US"/>
         </w:rPr>
       </w:pPr>
-      <w:bookmarkStart w:id="60" w:name="_Toc526275180"/>
+      <w:bookmarkStart w:id="59" w:name="_Toc526275179"/>
       <w:r>
         <w:rPr>
           <w:rFonts w:ascii="Times New Roman" w:hAnsi="Times New Roman" w:cs="Times New Roman"/>
@@ -15627,9 +15563,9 @@
           <w:rFonts w:ascii="Times New Roman" w:hAnsi="Times New Roman" w:cs="Times New Roman"/>
           <w:lang w:val="en-US"/>
         </w:rPr>
-        <w:t xml:space="preserve"> (2)</w:t>
-      </w:r>
-      <w:bookmarkEnd w:id="60"/>
+        <w:t xml:space="preserve"> (1)</w:t>
+      </w:r>
+      <w:bookmarkEnd w:id="59"/>
     </w:p>
     <w:p>
       <w:pPr>
@@ -15643,11 +15579,12 @@
         <w:rPr>
           <w:noProof/>
         </w:rPr>
+        <w:lastRenderedPageBreak/>
         <w:drawing>
-          <wp:inline distT="0" distB="0" distL="0" distR="0" wp14:anchorId="3C4FD3C6" wp14:editId="4B26A6EB">
-            <wp:extent cx="2695575" cy="2038350"/>
-            <wp:effectExtent l="0" t="0" r="9525" b="0"/>
-            <wp:docPr id="62" name="Picture 62"/>
+          <wp:inline distT="0" distB="0" distL="0" distR="0" wp14:anchorId="39E0C12C" wp14:editId="2E9D8A5F">
+            <wp:extent cx="4200525" cy="3076575"/>
+            <wp:effectExtent l="0" t="0" r="9525" b="9525"/>
+            <wp:docPr id="61" name="Picture 61"/>
             <wp:cNvGraphicFramePr>
               <a:graphicFrameLocks xmlns:a="http://schemas.openxmlformats.org/drawingml/2006/main" noChangeAspect="1"/>
             </wp:cNvGraphicFramePr>
@@ -15667,7 +15604,7 @@
                   <pic:spPr>
                     <a:xfrm>
                       <a:off x="0" y="0"/>
-                      <a:ext cx="2695575" cy="2038350"/>
+                      <a:ext cx="4200525" cy="3076575"/>
                     </a:xfrm>
                     <a:prstGeom prst="rect">
                       <a:avLst/>
@@ -15689,7 +15626,7 @@
           <w:lang w:val="en-US"/>
         </w:rPr>
       </w:pPr>
-      <w:bookmarkStart w:id="61" w:name="_Toc526275181"/>
+      <w:bookmarkStart w:id="60" w:name="_Toc526275180"/>
       <w:r>
         <w:rPr>
           <w:rFonts w:ascii="Times New Roman" w:hAnsi="Times New Roman" w:cs="Times New Roman"/>
@@ -15797,25 +15734,27 @@
           <w:rFonts w:ascii="Times New Roman" w:hAnsi="Times New Roman" w:cs="Times New Roman"/>
           <w:lang w:val="en-US"/>
         </w:rPr>
-        <w:t xml:space="preserve"> (3)</w:t>
-      </w:r>
-      <w:bookmarkEnd w:id="61"/>
+        <w:t xml:space="preserve"> (2)</w:t>
+      </w:r>
+      <w:bookmarkEnd w:id="60"/>
     </w:p>
     <w:p>
       <w:pPr>
         <w:keepNext/>
         <w:jc w:val="center"/>
+        <w:rPr>
+          <w:rFonts w:ascii="Times New Roman" w:hAnsi="Times New Roman" w:cs="Times New Roman"/>
+        </w:rPr>
       </w:pPr>
       <w:r>
         <w:rPr>
           <w:noProof/>
         </w:rPr>
-        <w:lastRenderedPageBreak/>
         <w:drawing>
-          <wp:inline distT="0" distB="0" distL="0" distR="0" wp14:anchorId="2D5AADBE" wp14:editId="0B1A1F7B">
-            <wp:extent cx="3171825" cy="2914650"/>
+          <wp:inline distT="0" distB="0" distL="0" distR="0" wp14:anchorId="3C4FD3C6" wp14:editId="4B26A6EB">
+            <wp:extent cx="2695575" cy="2038350"/>
             <wp:effectExtent l="0" t="0" r="9525" b="0"/>
-            <wp:docPr id="63" name="Picture 63"/>
+            <wp:docPr id="62" name="Picture 62"/>
             <wp:cNvGraphicFramePr>
               <a:graphicFrameLocks xmlns:a="http://schemas.openxmlformats.org/drawingml/2006/main" noChangeAspect="1"/>
             </wp:cNvGraphicFramePr>
@@ -15835,7 +15774,7 @@
                   <pic:spPr>
                     <a:xfrm>
                       <a:off x="0" y="0"/>
-                      <a:ext cx="3171825" cy="2914650"/>
+                      <a:ext cx="2695575" cy="2038350"/>
                     </a:xfrm>
                     <a:prstGeom prst="rect">
                       <a:avLst/>
@@ -15851,106 +15790,123 @@
     <w:p>
       <w:pPr>
         <w:pStyle w:val="Caption"/>
-        <w:rPr>
-          <w:rFonts w:ascii="Times New Roman" w:hAnsi="Times New Roman" w:cs="Times New Roman"/>
-          <w:lang w:val="en-US"/>
-        </w:rPr>
-      </w:pPr>
-      <w:bookmarkStart w:id="62" w:name="_Toc526275182"/>
-      <w:r>
+        <w:spacing w:line="360" w:lineRule="auto"/>
+        <w:rPr>
+          <w:rFonts w:ascii="Times New Roman" w:hAnsi="Times New Roman" w:cs="Times New Roman"/>
+          <w:lang w:val="en-US"/>
+        </w:rPr>
+      </w:pPr>
+      <w:bookmarkStart w:id="61" w:name="_Toc526275181"/>
+      <w:r>
+        <w:rPr>
+          <w:rFonts w:ascii="Times New Roman" w:hAnsi="Times New Roman" w:cs="Times New Roman"/>
+        </w:rPr>
         <w:t xml:space="preserve">Hình </w:t>
       </w:r>
       <w:r>
         <w:rPr>
+          <w:rFonts w:ascii="Times New Roman" w:hAnsi="Times New Roman" w:cs="Times New Roman"/>
+        </w:rPr>
+        <w:fldChar w:fldCharType="begin"/>
+      </w:r>
+      <w:r>
+        <w:rPr>
+          <w:rFonts w:ascii="Times New Roman" w:hAnsi="Times New Roman" w:cs="Times New Roman"/>
+        </w:rPr>
+        <w:instrText xml:space="preserve"> STYLEREF 1 \s </w:instrText>
+      </w:r>
+      <w:r>
+        <w:rPr>
+          <w:rFonts w:ascii="Times New Roman" w:hAnsi="Times New Roman" w:cs="Times New Roman"/>
+        </w:rPr>
+        <w:fldChar w:fldCharType="separate"/>
+      </w:r>
+      <w:r>
+        <w:rPr>
+          <w:rFonts w:ascii="Times New Roman" w:hAnsi="Times New Roman" w:cs="Times New Roman"/>
           <w:noProof/>
         </w:rPr>
+        <w:t>2</w:t>
+      </w:r>
+      <w:r>
+        <w:rPr>
+          <w:rFonts w:ascii="Times New Roman" w:hAnsi="Times New Roman" w:cs="Times New Roman"/>
+        </w:rPr>
+        <w:fldChar w:fldCharType="end"/>
+      </w:r>
+      <w:r>
+        <w:rPr>
+          <w:rFonts w:ascii="Times New Roman" w:hAnsi="Times New Roman" w:cs="Times New Roman"/>
+        </w:rPr>
+        <w:t>.</w:t>
+      </w:r>
+      <w:r>
+        <w:rPr>
+          <w:rFonts w:ascii="Times New Roman" w:hAnsi="Times New Roman" w:cs="Times New Roman"/>
+        </w:rPr>
         <w:fldChar w:fldCharType="begin"/>
       </w:r>
       <w:r>
         <w:rPr>
+          <w:rFonts w:ascii="Times New Roman" w:hAnsi="Times New Roman" w:cs="Times New Roman"/>
+        </w:rPr>
+        <w:instrText xml:space="preserve"> SEQ Hình \* ARABIC \s 1 </w:instrText>
+      </w:r>
+      <w:r>
+        <w:rPr>
+          <w:rFonts w:ascii="Times New Roman" w:hAnsi="Times New Roman" w:cs="Times New Roman"/>
+        </w:rPr>
+        <w:fldChar w:fldCharType="separate"/>
+      </w:r>
+      <w:r>
+        <w:rPr>
+          <w:rFonts w:ascii="Times New Roman" w:hAnsi="Times New Roman" w:cs="Times New Roman"/>
           <w:noProof/>
         </w:rPr>
-        <w:instrText xml:space="preserve"> STYLEREF 1 \s </w:instrText>
-      </w:r>
-      <w:r>
-        <w:rPr>
-          <w:noProof/>
-        </w:rPr>
-        <w:fldChar w:fldCharType="separate"/>
-      </w:r>
-      <w:r>
-        <w:rPr>
-          <w:noProof/>
-        </w:rPr>
-        <w:t>2</w:t>
-      </w:r>
-      <w:r>
-        <w:rPr>
-          <w:noProof/>
+        <w:t>37</w:t>
+      </w:r>
+      <w:r>
+        <w:rPr>
+          <w:rFonts w:ascii="Times New Roman" w:hAnsi="Times New Roman" w:cs="Times New Roman"/>
         </w:rPr>
         <w:fldChar w:fldCharType="end"/>
       </w:r>
       <w:r>
-        <w:t>.</w:t>
-      </w:r>
-      <w:r>
-        <w:rPr>
-          <w:noProof/>
-        </w:rPr>
-        <w:fldChar w:fldCharType="begin"/>
-      </w:r>
-      <w:r>
-        <w:rPr>
-          <w:noProof/>
-        </w:rPr>
-        <w:instrText xml:space="preserve"> SEQ Hình \* ARABIC \s 1 </w:instrText>
-      </w:r>
-      <w:r>
-        <w:rPr>
-          <w:noProof/>
-        </w:rPr>
-        <w:fldChar w:fldCharType="separate"/>
-      </w:r>
-      <w:r>
-        <w:rPr>
-          <w:noProof/>
-        </w:rPr>
-        <w:t>37</w:t>
-      </w:r>
-      <w:r>
-        <w:rPr>
-          <w:noProof/>
-        </w:rPr>
-        <w:fldChar w:fldCharType="end"/>
-      </w:r>
-      <w:r>
-        <w:rPr>
-          <w:lang w:val="en-US"/>
-        </w:rPr>
-        <w:t xml:space="preserve">: </w:t>
-      </w:r>
-      <w:r>
-        <w:rPr>
-          <w:rFonts w:ascii="Times New Roman" w:hAnsi="Times New Roman" w:cs="Times New Roman"/>
-          <w:lang w:val="en-US"/>
-        </w:rPr>
-        <w:t>Nội dung file “UserController.cs” (</w:t>
-      </w:r>
-      <w:r>
-        <w:rPr>
-          <w:rFonts w:ascii="Times New Roman" w:hAnsi="Times New Roman" w:cs="Times New Roman"/>
-          <w:lang w:val="en-US"/>
-        </w:rPr>
-        <w:t>4</w:t>
-      </w:r>
-      <w:r>
-        <w:rPr>
-          <w:rFonts w:ascii="Times New Roman" w:hAnsi="Times New Roman" w:cs="Times New Roman"/>
-          <w:lang w:val="en-US"/>
-        </w:rPr>
-        <w:t>)</w:t>
-      </w:r>
-      <w:bookmarkEnd w:id="62"/>
+        <w:rPr>
+          <w:rFonts w:ascii="Times New Roman" w:hAnsi="Times New Roman" w:cs="Times New Roman"/>
+          <w:lang w:val="en-US"/>
+        </w:rPr>
+        <w:t xml:space="preserve">: Nội dung file </w:t>
+      </w:r>
+      <w:r>
+        <w:rPr>
+          <w:rFonts w:ascii="Times New Roman" w:hAnsi="Times New Roman" w:cs="Times New Roman"/>
+          <w:lang w:val="en-US"/>
+        </w:rPr>
+        <w:t>“</w:t>
+      </w:r>
+      <w:r>
+        <w:rPr>
+          <w:rFonts w:ascii="Times New Roman" w:hAnsi="Times New Roman" w:cs="Times New Roman"/>
+          <w:lang w:val="en-US"/>
+        </w:rPr>
+        <w:t>UserController</w:t>
+      </w:r>
+      <w:r>
+        <w:rPr>
+          <w:rFonts w:ascii="Times New Roman" w:hAnsi="Times New Roman" w:cs="Times New Roman"/>
+          <w:lang w:val="en-US"/>
+        </w:rPr>
+        <w:t>.cs”</w:t>
+      </w:r>
+      <w:r>
+        <w:rPr>
+          <w:rFonts w:ascii="Times New Roman" w:hAnsi="Times New Roman" w:cs="Times New Roman"/>
+          <w:lang w:val="en-US"/>
+        </w:rPr>
+        <w:t xml:space="preserve"> (3)</w:t>
+      </w:r>
+      <w:bookmarkEnd w:id="61"/>
     </w:p>
     <w:p>
       <w:pPr>
@@ -15961,11 +15917,12 @@
         <w:rPr>
           <w:noProof/>
         </w:rPr>
+        <w:lastRenderedPageBreak/>
         <w:drawing>
-          <wp:inline distT="0" distB="0" distL="0" distR="0" wp14:anchorId="153D93DA" wp14:editId="678B6F0A">
-            <wp:extent cx="3390900" cy="2924175"/>
-            <wp:effectExtent l="0" t="0" r="0" b="9525"/>
-            <wp:docPr id="64" name="Picture 64"/>
+          <wp:inline distT="0" distB="0" distL="0" distR="0" wp14:anchorId="2D5AADBE" wp14:editId="0B1A1F7B">
+            <wp:extent cx="3171825" cy="2914650"/>
+            <wp:effectExtent l="0" t="0" r="9525" b="0"/>
+            <wp:docPr id="63" name="Picture 63"/>
             <wp:cNvGraphicFramePr>
               <a:graphicFrameLocks xmlns:a="http://schemas.openxmlformats.org/drawingml/2006/main" noChangeAspect="1"/>
             </wp:cNvGraphicFramePr>
@@ -15985,7 +15942,7 @@
                   <pic:spPr>
                     <a:xfrm>
                       <a:off x="0" y="0"/>
-                      <a:ext cx="3390900" cy="2924175"/>
+                      <a:ext cx="3171825" cy="2914650"/>
                     </a:xfrm>
                     <a:prstGeom prst="rect">
                       <a:avLst/>
@@ -16006,73 +15963,29 @@
           <w:lang w:val="en-US"/>
         </w:rPr>
       </w:pPr>
-      <w:bookmarkStart w:id="63" w:name="_Toc526275183"/>
+      <w:bookmarkStart w:id="62" w:name="_Toc526275182"/>
       <w:r>
         <w:t xml:space="preserve">Hình </w:t>
       </w:r>
-      <w:r>
-        <w:rPr>
-          <w:noProof/>
-        </w:rPr>
-        <w:fldChar w:fldCharType="begin"/>
-      </w:r>
-      <w:r>
-        <w:rPr>
-          <w:noProof/>
-        </w:rPr>
-        <w:instrText xml:space="preserve"> STYLEREF 1 \s </w:instrText>
-      </w:r>
-      <w:r>
-        <w:rPr>
-          <w:noProof/>
-        </w:rPr>
-        <w:fldChar w:fldCharType="separate"/>
-      </w:r>
-      <w:r>
-        <w:rPr>
-          <w:noProof/>
-        </w:rPr>
-        <w:t>2</w:t>
-      </w:r>
-      <w:r>
-        <w:rPr>
-          <w:noProof/>
-        </w:rPr>
-        <w:fldChar w:fldCharType="end"/>
-      </w:r>
+      <w:fldSimple w:instr=" STYLEREF 1 \s ">
+        <w:r>
+          <w:rPr>
+            <w:noProof/>
+          </w:rPr>
+          <w:t>2</w:t>
+        </w:r>
+      </w:fldSimple>
       <w:r>
         <w:t>.</w:t>
       </w:r>
-      <w:r>
-        <w:rPr>
-          <w:noProof/>
-        </w:rPr>
-        <w:fldChar w:fldCharType="begin"/>
-      </w:r>
-      <w:r>
-        <w:rPr>
-          <w:noProof/>
-        </w:rPr>
-        <w:instrText xml:space="preserve"> SEQ Hình \* ARABIC \s 1 </w:instrText>
-      </w:r>
-      <w:r>
-        <w:rPr>
-          <w:noProof/>
-        </w:rPr>
-        <w:fldChar w:fldCharType="separate"/>
-      </w:r>
-      <w:r>
-        <w:rPr>
-          <w:noProof/>
-        </w:rPr>
-        <w:t>38</w:t>
-      </w:r>
-      <w:r>
-        <w:rPr>
-          <w:noProof/>
-        </w:rPr>
-        <w:fldChar w:fldCharType="end"/>
-      </w:r>
+      <w:fldSimple w:instr=" SEQ Hình \* ARABIC \s 1 ">
+        <w:r>
+          <w:rPr>
+            <w:noProof/>
+          </w:rPr>
+          <w:t>38</w:t>
+        </w:r>
+      </w:fldSimple>
       <w:r>
         <w:rPr>
           <w:lang w:val="en-US"/>
@@ -16091,7 +16004,7 @@
           <w:rFonts w:ascii="Times New Roman" w:hAnsi="Times New Roman" w:cs="Times New Roman"/>
           <w:lang w:val="en-US"/>
         </w:rPr>
-        <w:t>5</w:t>
+        <w:t>4</w:t>
       </w:r>
       <w:r>
         <w:rPr>
@@ -16100,7 +16013,7 @@
         </w:rPr>
         <w:t>)</w:t>
       </w:r>
-      <w:bookmarkEnd w:id="63"/>
+      <w:bookmarkEnd w:id="62"/>
     </w:p>
     <w:p>
       <w:pPr>
@@ -16111,12 +16024,11 @@
         <w:rPr>
           <w:noProof/>
         </w:rPr>
-        <w:lastRenderedPageBreak/>
         <w:drawing>
-          <wp:inline distT="0" distB="0" distL="0" distR="0" wp14:anchorId="7432EDDC" wp14:editId="2746CBC3">
-            <wp:extent cx="4010025" cy="3495675"/>
-            <wp:effectExtent l="0" t="0" r="9525" b="9525"/>
-            <wp:docPr id="65" name="Picture 65"/>
+          <wp:inline distT="0" distB="0" distL="0" distR="0" wp14:anchorId="153D93DA" wp14:editId="678B6F0A">
+            <wp:extent cx="3390900" cy="2924175"/>
+            <wp:effectExtent l="0" t="0" r="0" b="9525"/>
+            <wp:docPr id="64" name="Picture 64"/>
             <wp:cNvGraphicFramePr>
               <a:graphicFrameLocks xmlns:a="http://schemas.openxmlformats.org/drawingml/2006/main" noChangeAspect="1"/>
             </wp:cNvGraphicFramePr>
@@ -16136,7 +16048,7 @@
                   <pic:spPr>
                     <a:xfrm>
                       <a:off x="0" y="0"/>
-                      <a:ext cx="4010025" cy="3495675"/>
+                      <a:ext cx="3390900" cy="2924175"/>
                     </a:xfrm>
                     <a:prstGeom prst="rect">
                       <a:avLst/>
@@ -16157,73 +16069,29 @@
           <w:lang w:val="en-US"/>
         </w:rPr>
       </w:pPr>
-      <w:bookmarkStart w:id="64" w:name="_Toc526275184"/>
+      <w:bookmarkStart w:id="63" w:name="_Toc526275183"/>
       <w:r>
         <w:t xml:space="preserve">Hình </w:t>
       </w:r>
-      <w:r>
-        <w:rPr>
-          <w:noProof/>
-        </w:rPr>
-        <w:fldChar w:fldCharType="begin"/>
-      </w:r>
-      <w:r>
-        <w:rPr>
-          <w:noProof/>
-        </w:rPr>
-        <w:instrText xml:space="preserve"> STYLEREF 1 \s </w:instrText>
-      </w:r>
-      <w:r>
-        <w:rPr>
-          <w:noProof/>
-        </w:rPr>
-        <w:fldChar w:fldCharType="separate"/>
-      </w:r>
-      <w:r>
-        <w:rPr>
-          <w:noProof/>
-        </w:rPr>
-        <w:t>2</w:t>
-      </w:r>
-      <w:r>
-        <w:rPr>
-          <w:noProof/>
-        </w:rPr>
-        <w:fldChar w:fldCharType="end"/>
-      </w:r>
+      <w:fldSimple w:instr=" STYLEREF 1 \s ">
+        <w:r>
+          <w:rPr>
+            <w:noProof/>
+          </w:rPr>
+          <w:t>2</w:t>
+        </w:r>
+      </w:fldSimple>
       <w:r>
         <w:t>.</w:t>
       </w:r>
-      <w:r>
-        <w:rPr>
-          <w:noProof/>
-        </w:rPr>
-        <w:fldChar w:fldCharType="begin"/>
-      </w:r>
-      <w:r>
-        <w:rPr>
-          <w:noProof/>
-        </w:rPr>
-        <w:instrText xml:space="preserve"> SEQ Hình \* ARABIC \s 1 </w:instrText>
-      </w:r>
-      <w:r>
-        <w:rPr>
-          <w:noProof/>
-        </w:rPr>
-        <w:fldChar w:fldCharType="separate"/>
-      </w:r>
-      <w:r>
-        <w:rPr>
-          <w:noProof/>
-        </w:rPr>
-        <w:t>39</w:t>
-      </w:r>
-      <w:r>
-        <w:rPr>
-          <w:noProof/>
-        </w:rPr>
-        <w:fldChar w:fldCharType="end"/>
-      </w:r>
+      <w:fldSimple w:instr=" SEQ Hình \* ARABIC \s 1 ">
+        <w:r>
+          <w:rPr>
+            <w:noProof/>
+          </w:rPr>
+          <w:t>39</w:t>
+        </w:r>
+      </w:fldSimple>
       <w:r>
         <w:rPr>
           <w:lang w:val="en-US"/>
@@ -16242,7 +16110,7 @@
           <w:rFonts w:ascii="Times New Roman" w:hAnsi="Times New Roman" w:cs="Times New Roman"/>
           <w:lang w:val="en-US"/>
         </w:rPr>
-        <w:t>6</w:t>
+        <w:t>5</w:t>
       </w:r>
       <w:r>
         <w:rPr>
@@ -16251,7 +16119,7 @@
         </w:rPr>
         <w:t>)</w:t>
       </w:r>
-      <w:bookmarkEnd w:id="64"/>
+      <w:bookmarkEnd w:id="63"/>
     </w:p>
     <w:p>
       <w:pPr>
@@ -16262,11 +16130,12 @@
         <w:rPr>
           <w:noProof/>
         </w:rPr>
+        <w:lastRenderedPageBreak/>
         <w:drawing>
-          <wp:inline distT="0" distB="0" distL="0" distR="0" wp14:anchorId="64FF7523" wp14:editId="55FB776C">
-            <wp:extent cx="3676650" cy="3905250"/>
-            <wp:effectExtent l="0" t="0" r="0" b="0"/>
-            <wp:docPr id="66" name="Picture 66"/>
+          <wp:inline distT="0" distB="0" distL="0" distR="0" wp14:anchorId="7432EDDC" wp14:editId="2746CBC3">
+            <wp:extent cx="4010025" cy="3495675"/>
+            <wp:effectExtent l="0" t="0" r="9525" b="9525"/>
+            <wp:docPr id="65" name="Picture 65"/>
             <wp:cNvGraphicFramePr>
               <a:graphicFrameLocks xmlns:a="http://schemas.openxmlformats.org/drawingml/2006/main" noChangeAspect="1"/>
             </wp:cNvGraphicFramePr>
@@ -16286,7 +16155,7 @@
                   <pic:spPr>
                     <a:xfrm>
                       <a:off x="0" y="0"/>
-                      <a:ext cx="3676650" cy="3905250"/>
+                      <a:ext cx="4010025" cy="3495675"/>
                     </a:xfrm>
                     <a:prstGeom prst="rect">
                       <a:avLst/>
@@ -16307,73 +16176,29 @@
           <w:lang w:val="en-US"/>
         </w:rPr>
       </w:pPr>
-      <w:bookmarkStart w:id="65" w:name="_Toc526275185"/>
+      <w:bookmarkStart w:id="64" w:name="_Toc526275184"/>
       <w:r>
         <w:t xml:space="preserve">Hình </w:t>
       </w:r>
-      <w:r>
-        <w:rPr>
-          <w:noProof/>
-        </w:rPr>
-        <w:fldChar w:fldCharType="begin"/>
-      </w:r>
-      <w:r>
-        <w:rPr>
-          <w:noProof/>
-        </w:rPr>
-        <w:instrText xml:space="preserve"> STYLEREF 1 \s </w:instrText>
-      </w:r>
-      <w:r>
-        <w:rPr>
-          <w:noProof/>
-        </w:rPr>
-        <w:fldChar w:fldCharType="separate"/>
-      </w:r>
-      <w:r>
-        <w:rPr>
-          <w:noProof/>
-        </w:rPr>
-        <w:t>2</w:t>
-      </w:r>
-      <w:r>
-        <w:rPr>
-          <w:noProof/>
-        </w:rPr>
-        <w:fldChar w:fldCharType="end"/>
-      </w:r>
+      <w:fldSimple w:instr=" STYLEREF 1 \s ">
+        <w:r>
+          <w:rPr>
+            <w:noProof/>
+          </w:rPr>
+          <w:t>2</w:t>
+        </w:r>
+      </w:fldSimple>
       <w:r>
         <w:t>.</w:t>
       </w:r>
-      <w:r>
-        <w:rPr>
-          <w:noProof/>
-        </w:rPr>
-        <w:fldChar w:fldCharType="begin"/>
-      </w:r>
-      <w:r>
-        <w:rPr>
-          <w:noProof/>
-        </w:rPr>
-        <w:instrText xml:space="preserve"> SEQ Hình \* ARABIC \s 1 </w:instrText>
-      </w:r>
-      <w:r>
-        <w:rPr>
-          <w:noProof/>
-        </w:rPr>
-        <w:fldChar w:fldCharType="separate"/>
-      </w:r>
-      <w:r>
-        <w:rPr>
-          <w:noProof/>
-        </w:rPr>
-        <w:t>40</w:t>
-      </w:r>
-      <w:r>
-        <w:rPr>
-          <w:noProof/>
-        </w:rPr>
-        <w:fldChar w:fldCharType="end"/>
-      </w:r>
+      <w:fldSimple w:instr=" SEQ Hình \* ARABIC \s 1 ">
+        <w:r>
+          <w:rPr>
+            <w:noProof/>
+          </w:rPr>
+          <w:t>40</w:t>
+        </w:r>
+      </w:fldSimple>
       <w:r>
         <w:rPr>
           <w:lang w:val="en-US"/>
@@ -16392,7 +16217,7 @@
           <w:rFonts w:ascii="Times New Roman" w:hAnsi="Times New Roman" w:cs="Times New Roman"/>
           <w:lang w:val="en-US"/>
         </w:rPr>
-        <w:t>7</w:t>
+        <w:t>6</w:t>
       </w:r>
       <w:r>
         <w:rPr>
@@ -16401,7 +16226,7 @@
         </w:rPr>
         <w:t>)</w:t>
       </w:r>
-      <w:bookmarkEnd w:id="65"/>
+      <w:bookmarkEnd w:id="64"/>
     </w:p>
     <w:p>
       <w:pPr>
@@ -16412,12 +16237,11 @@
         <w:rPr>
           <w:noProof/>
         </w:rPr>
-        <w:lastRenderedPageBreak/>
         <w:drawing>
-          <wp:inline distT="0" distB="0" distL="0" distR="0" wp14:anchorId="00034897" wp14:editId="3C82E0D8">
-            <wp:extent cx="3514725" cy="3762375"/>
-            <wp:effectExtent l="0" t="0" r="9525" b="9525"/>
-            <wp:docPr id="67" name="Picture 67"/>
+          <wp:inline distT="0" distB="0" distL="0" distR="0" wp14:anchorId="64FF7523" wp14:editId="55FB776C">
+            <wp:extent cx="3676650" cy="3905250"/>
+            <wp:effectExtent l="0" t="0" r="0" b="0"/>
+            <wp:docPr id="66" name="Picture 66"/>
             <wp:cNvGraphicFramePr>
               <a:graphicFrameLocks xmlns:a="http://schemas.openxmlformats.org/drawingml/2006/main" noChangeAspect="1"/>
             </wp:cNvGraphicFramePr>
@@ -16437,7 +16261,7 @@
                   <pic:spPr>
                     <a:xfrm>
                       <a:off x="0" y="0"/>
-                      <a:ext cx="3514725" cy="3762375"/>
+                      <a:ext cx="3676650" cy="3905250"/>
                     </a:xfrm>
                     <a:prstGeom prst="rect">
                       <a:avLst/>
@@ -16454,82 +16278,33 @@
       <w:pPr>
         <w:pStyle w:val="Caption"/>
         <w:rPr>
-          <w:lang w:val="en-US"/>
-        </w:rPr>
-      </w:pPr>
-      <w:bookmarkStart w:id="66" w:name="_Toc526275186"/>
+          <w:rFonts w:ascii="Times New Roman" w:hAnsi="Times New Roman" w:cs="Times New Roman"/>
+          <w:lang w:val="en-US"/>
+        </w:rPr>
+      </w:pPr>
+      <w:bookmarkStart w:id="65" w:name="_Toc526275185"/>
       <w:r>
         <w:t xml:space="preserve">Hình </w:t>
       </w:r>
-      <w:r>
-        <w:rPr>
-          <w:noProof/>
-        </w:rPr>
-        <w:fldChar w:fldCharType="begin"/>
-      </w:r>
-      <w:r>
-        <w:rPr>
-          <w:noProof/>
-        </w:rPr>
-        <w:instrText xml:space="preserve"> STYLERE</w:instrText>
-      </w:r>
-      <w:r>
-        <w:rPr>
-          <w:noProof/>
-        </w:rPr>
-        <w:instrText xml:space="preserve">F 1 \s </w:instrText>
-      </w:r>
-      <w:r>
-        <w:rPr>
-          <w:noProof/>
-        </w:rPr>
-        <w:fldChar w:fldCharType="separate"/>
-      </w:r>
-      <w:r>
-        <w:rPr>
-          <w:noProof/>
-        </w:rPr>
-        <w:t>2</w:t>
-      </w:r>
-      <w:r>
-        <w:rPr>
-          <w:noProof/>
-        </w:rPr>
-        <w:fldChar w:fldCharType="end"/>
-      </w:r>
+      <w:fldSimple w:instr=" STYLEREF 1 \s ">
+        <w:r>
+          <w:rPr>
+            <w:noProof/>
+          </w:rPr>
+          <w:t>2</w:t>
+        </w:r>
+      </w:fldSimple>
       <w:r>
         <w:t>.</w:t>
       </w:r>
-      <w:r>
-        <w:rPr>
-          <w:noProof/>
-        </w:rPr>
-        <w:fldChar w:fldCharType="begin"/>
-      </w:r>
-      <w:r>
-        <w:rPr>
-          <w:noProof/>
-        </w:rPr>
-        <w:instrText xml:space="preserve"> SEQ Hình \* ARABIC \s 1 </w:instrText>
-      </w:r>
-      <w:r>
-        <w:rPr>
-          <w:noProof/>
-        </w:rPr>
-        <w:fldChar w:fldCharType="separate"/>
-      </w:r>
-      <w:r>
-        <w:rPr>
-          <w:noProof/>
-        </w:rPr>
-        <w:t>41</w:t>
-      </w:r>
-      <w:r>
-        <w:rPr>
-          <w:noProof/>
-        </w:rPr>
-        <w:fldChar w:fldCharType="end"/>
-      </w:r>
+      <w:fldSimple w:instr=" SEQ Hình \* ARABIC \s 1 ">
+        <w:r>
+          <w:rPr>
+            <w:noProof/>
+          </w:rPr>
+          <w:t>41</w:t>
+        </w:r>
+      </w:fldSimple>
       <w:r>
         <w:rPr>
           <w:lang w:val="en-US"/>
@@ -16548,7 +16323,7 @@
           <w:rFonts w:ascii="Times New Roman" w:hAnsi="Times New Roman" w:cs="Times New Roman"/>
           <w:lang w:val="en-US"/>
         </w:rPr>
-        <w:t>8</w:t>
+        <w:t>7</w:t>
       </w:r>
       <w:r>
         <w:rPr>
@@ -16557,54 +16332,23 @@
         </w:rPr>
         <w:t>)</w:t>
       </w:r>
-      <w:bookmarkEnd w:id="66"/>
-    </w:p>
-    <w:p>
-      <w:pPr>
-        <w:pStyle w:val="Caption"/>
-        <w:spacing w:line="360" w:lineRule="auto"/>
-        <w:rPr>
-          <w:rFonts w:ascii="Times New Roman" w:hAnsi="Times New Roman" w:cs="Times New Roman"/>
-          <w:lang w:val="en-US"/>
-        </w:rPr>
-      </w:pPr>
-    </w:p>
-    <w:p>
-      <w:pPr>
-        <w:pStyle w:val="Heading4"/>
-        <w:rPr>
-          <w:rFonts w:ascii="Times New Roman" w:hAnsi="Times New Roman" w:cs="Times New Roman"/>
-          <w:lang w:val="en-US"/>
-        </w:rPr>
-      </w:pPr>
-      <w:bookmarkStart w:id="67" w:name="_Toc526275217"/>
-      <w:r>
-        <w:rPr>
-          <w:rFonts w:ascii="Times New Roman" w:hAnsi="Times New Roman" w:cs="Times New Roman"/>
-          <w:lang w:val="en-US"/>
-        </w:rPr>
-        <w:t>DHTController</w:t>
-      </w:r>
-      <w:bookmarkEnd w:id="67"/>
+      <w:bookmarkEnd w:id="65"/>
     </w:p>
     <w:p>
       <w:pPr>
         <w:keepNext/>
         <w:jc w:val="center"/>
-        <w:rPr>
-          <w:rFonts w:ascii="Times New Roman" w:hAnsi="Times New Roman" w:cs="Times New Roman"/>
-        </w:rPr>
-      </w:pPr>
-      <w:r>
-        <w:rPr>
-          <w:rFonts w:ascii="Times New Roman" w:hAnsi="Times New Roman" w:cs="Times New Roman"/>
+      </w:pPr>
+      <w:r>
+        <w:rPr>
           <w:noProof/>
         </w:rPr>
+        <w:lastRenderedPageBreak/>
         <w:drawing>
-          <wp:inline distT="0" distB="0" distL="0" distR="0" wp14:anchorId="4871BDFC" wp14:editId="4622ED67">
-            <wp:extent cx="3171825" cy="2447925"/>
+          <wp:inline distT="0" distB="0" distL="0" distR="0" wp14:anchorId="00034897" wp14:editId="3C82E0D8">
+            <wp:extent cx="3514725" cy="3762375"/>
             <wp:effectExtent l="0" t="0" r="9525" b="9525"/>
-            <wp:docPr id="41" name="Picture 41"/>
+            <wp:docPr id="67" name="Picture 67"/>
             <wp:cNvGraphicFramePr>
               <a:graphicFrameLocks xmlns:a="http://schemas.openxmlformats.org/drawingml/2006/main" noChangeAspect="1"/>
             </wp:cNvGraphicFramePr>
@@ -16624,7 +16368,7 @@
                   <pic:spPr>
                     <a:xfrm>
                       <a:off x="0" y="0"/>
-                      <a:ext cx="3171825" cy="2447925"/>
+                      <a:ext cx="3514725" cy="3762375"/>
                     </a:xfrm>
                     <a:prstGeom prst="rect">
                       <a:avLst/>
@@ -16640,101 +16384,81 @@
     <w:p>
       <w:pPr>
         <w:pStyle w:val="Caption"/>
+        <w:rPr>
+          <w:lang w:val="en-US"/>
+        </w:rPr>
+      </w:pPr>
+      <w:bookmarkStart w:id="66" w:name="_Toc526275186"/>
+      <w:r>
+        <w:t xml:space="preserve">Hình </w:t>
+      </w:r>
+      <w:fldSimple w:instr=" STYLEREF 1 \s ">
+        <w:r>
+          <w:rPr>
+            <w:noProof/>
+          </w:rPr>
+          <w:t>2</w:t>
+        </w:r>
+      </w:fldSimple>
+      <w:r>
+        <w:t>.</w:t>
+      </w:r>
+      <w:fldSimple w:instr=" SEQ Hình \* ARABIC \s 1 ">
+        <w:r>
+          <w:rPr>
+            <w:noProof/>
+          </w:rPr>
+          <w:t>42</w:t>
+        </w:r>
+      </w:fldSimple>
+      <w:r>
+        <w:rPr>
+          <w:lang w:val="en-US"/>
+        </w:rPr>
+        <w:t xml:space="preserve">: </w:t>
+      </w:r>
+      <w:r>
+        <w:rPr>
+          <w:rFonts w:ascii="Times New Roman" w:hAnsi="Times New Roman" w:cs="Times New Roman"/>
+          <w:lang w:val="en-US"/>
+        </w:rPr>
+        <w:t>Nội dung file “UserController.cs” (</w:t>
+      </w:r>
+      <w:r>
+        <w:rPr>
+          <w:rFonts w:ascii="Times New Roman" w:hAnsi="Times New Roman" w:cs="Times New Roman"/>
+          <w:lang w:val="en-US"/>
+        </w:rPr>
+        <w:t>8</w:t>
+      </w:r>
+      <w:r>
+        <w:rPr>
+          <w:rFonts w:ascii="Times New Roman" w:hAnsi="Times New Roman" w:cs="Times New Roman"/>
+          <w:lang w:val="en-US"/>
+        </w:rPr>
+        <w:t>)</w:t>
+      </w:r>
+      <w:bookmarkEnd w:id="66"/>
+    </w:p>
+    <w:p>
+      <w:pPr>
+        <w:pStyle w:val="Caption"/>
         <w:spacing w:line="360" w:lineRule="auto"/>
         <w:rPr>
           <w:rFonts w:ascii="Times New Roman" w:hAnsi="Times New Roman" w:cs="Times New Roman"/>
           <w:lang w:val="en-US"/>
         </w:rPr>
       </w:pPr>
-      <w:bookmarkStart w:id="68" w:name="_Toc526275187"/>
-      <w:r>
-        <w:rPr>
-          <w:rFonts w:ascii="Times New Roman" w:hAnsi="Times New Roman" w:cs="Times New Roman"/>
-        </w:rPr>
-        <w:t xml:space="preserve">Hình </w:t>
-      </w:r>
-      <w:r>
-        <w:rPr>
-          <w:rFonts w:ascii="Times New Roman" w:hAnsi="Times New Roman" w:cs="Times New Roman"/>
-        </w:rPr>
-        <w:fldChar w:fldCharType="begin"/>
-      </w:r>
-      <w:r>
-        <w:rPr>
-          <w:rFonts w:ascii="Times New Roman" w:hAnsi="Times New Roman" w:cs="Times New Roman"/>
-        </w:rPr>
-        <w:instrText xml:space="preserve"> STYLEREF 1 \s </w:instrText>
-      </w:r>
-      <w:r>
-        <w:rPr>
-          <w:rFonts w:ascii="Times New Roman" w:hAnsi="Times New Roman" w:cs="Times New Roman"/>
-        </w:rPr>
-        <w:fldChar w:fldCharType="separate"/>
-      </w:r>
-      <w:r>
-        <w:rPr>
-          <w:rFonts w:ascii="Times New Roman" w:hAnsi="Times New Roman" w:cs="Times New Roman"/>
-          <w:noProof/>
-        </w:rPr>
-        <w:t>2</w:t>
-      </w:r>
-      <w:r>
-        <w:rPr>
-          <w:rFonts w:ascii="Times New Roman" w:hAnsi="Times New Roman" w:cs="Times New Roman"/>
-        </w:rPr>
-        <w:fldChar w:fldCharType="end"/>
-      </w:r>
-      <w:r>
-        <w:rPr>
-          <w:rFonts w:ascii="Times New Roman" w:hAnsi="Times New Roman" w:cs="Times New Roman"/>
-        </w:rPr>
-        <w:t>.</w:t>
-      </w:r>
-      <w:r>
-        <w:rPr>
-          <w:rFonts w:ascii="Times New Roman" w:hAnsi="Times New Roman" w:cs="Times New Roman"/>
-        </w:rPr>
-        <w:fldChar w:fldCharType="begin"/>
-      </w:r>
-      <w:r>
-        <w:rPr>
-          <w:rFonts w:ascii="Times New Roman" w:hAnsi="Times New Roman" w:cs="Times New Roman"/>
-        </w:rPr>
-        <w:instrText xml:space="preserve"> SEQ Hình \* ARABIC \s 1 </w:instrText>
-      </w:r>
-      <w:r>
-        <w:rPr>
-          <w:rFonts w:ascii="Times New Roman" w:hAnsi="Times New Roman" w:cs="Times New Roman"/>
-        </w:rPr>
-        <w:fldChar w:fldCharType="separate"/>
-      </w:r>
-      <w:r>
-        <w:rPr>
-          <w:rFonts w:ascii="Times New Roman" w:hAnsi="Times New Roman" w:cs="Times New Roman"/>
-          <w:noProof/>
-        </w:rPr>
-        <w:t>42</w:t>
-      </w:r>
-      <w:r>
-        <w:rPr>
-          <w:rFonts w:ascii="Times New Roman" w:hAnsi="Times New Roman" w:cs="Times New Roman"/>
-        </w:rPr>
-        <w:fldChar w:fldCharType="end"/>
-      </w:r>
-      <w:r>
-        <w:rPr>
-          <w:rFonts w:ascii="Times New Roman" w:hAnsi="Times New Roman" w:cs="Times New Roman"/>
-          <w:lang w:val="en-US"/>
-        </w:rPr>
-        <w:t xml:space="preserve">: Nội dung file </w:t>
-      </w:r>
-      <w:r>
-        <w:rPr>
-          <w:rFonts w:ascii="Times New Roman" w:hAnsi="Times New Roman" w:cs="Times New Roman"/>
-          <w:lang w:val="en-US"/>
-        </w:rPr>
-        <w:t>“</w:t>
-      </w:r>
+    </w:p>
+    <w:p>
+      <w:pPr>
+        <w:pStyle w:val="Heading4"/>
+        <w:rPr>
+          <w:rFonts w:ascii="Times New Roman" w:hAnsi="Times New Roman" w:cs="Times New Roman"/>
+          <w:lang w:val="en-US"/>
+        </w:rPr>
+      </w:pPr>
+      <w:bookmarkStart w:id="67" w:name="_Toc526275217"/>
       <w:r>
         <w:rPr>
           <w:rFonts w:ascii="Times New Roman" w:hAnsi="Times New Roman" w:cs="Times New Roman"/>
@@ -16742,21 +16466,7 @@
         </w:rPr>
         <w:t>DHTController</w:t>
       </w:r>
-      <w:r>
-        <w:rPr>
-          <w:rFonts w:ascii="Times New Roman" w:hAnsi="Times New Roman" w:cs="Times New Roman"/>
-          <w:lang w:val="en-US"/>
-        </w:rPr>
-        <w:t>.cs”</w:t>
-      </w:r>
-      <w:r>
-        <w:rPr>
-          <w:rFonts w:ascii="Times New Roman" w:hAnsi="Times New Roman" w:cs="Times New Roman"/>
-          <w:lang w:val="en-US"/>
-        </w:rPr>
-        <w:t xml:space="preserve"> (1)</w:t>
-      </w:r>
-      <w:bookmarkEnd w:id="68"/>
+      <w:bookmarkEnd w:id="67"/>
     </w:p>
     <w:p>
       <w:pPr>
@@ -16768,14 +16478,14 @@
       </w:pPr>
       <w:r>
         <w:rPr>
+          <w:rFonts w:ascii="Times New Roman" w:hAnsi="Times New Roman" w:cs="Times New Roman"/>
           <w:noProof/>
         </w:rPr>
-        <w:lastRenderedPageBreak/>
         <w:drawing>
-          <wp:inline distT="0" distB="0" distL="0" distR="0" wp14:anchorId="19AF8A32" wp14:editId="2B0925A8">
-            <wp:extent cx="2857500" cy="1333500"/>
-            <wp:effectExtent l="0" t="0" r="0" b="0"/>
-            <wp:docPr id="68" name="Picture 68"/>
+          <wp:inline distT="0" distB="0" distL="0" distR="0" wp14:anchorId="4871BDFC" wp14:editId="4622ED67">
+            <wp:extent cx="3171825" cy="2447925"/>
+            <wp:effectExtent l="0" t="0" r="9525" b="9525"/>
+            <wp:docPr id="41" name="Picture 41"/>
             <wp:cNvGraphicFramePr>
               <a:graphicFrameLocks xmlns:a="http://schemas.openxmlformats.org/drawingml/2006/main" noChangeAspect="1"/>
             </wp:cNvGraphicFramePr>
@@ -16795,7 +16505,7 @@
                   <pic:spPr>
                     <a:xfrm>
                       <a:off x="0" y="0"/>
-                      <a:ext cx="2857500" cy="1333500"/>
+                      <a:ext cx="3171825" cy="2447925"/>
                     </a:xfrm>
                     <a:prstGeom prst="rect">
                       <a:avLst/>
@@ -16817,7 +16527,7 @@
           <w:lang w:val="en-US"/>
         </w:rPr>
       </w:pPr>
-      <w:bookmarkStart w:id="69" w:name="_Toc526275188"/>
+      <w:bookmarkStart w:id="68" w:name="_Toc526275187"/>
       <w:r>
         <w:rPr>
           <w:rFonts w:ascii="Times New Roman" w:hAnsi="Times New Roman" w:cs="Times New Roman"/>
@@ -16925,9 +16635,9 @@
           <w:rFonts w:ascii="Times New Roman" w:hAnsi="Times New Roman" w:cs="Times New Roman"/>
           <w:lang w:val="en-US"/>
         </w:rPr>
-        <w:t xml:space="preserve"> (2)</w:t>
-      </w:r>
-      <w:bookmarkEnd w:id="69"/>
+        <w:t xml:space="preserve"> (1)</w:t>
+      </w:r>
+      <w:bookmarkEnd w:id="68"/>
     </w:p>
     <w:p>
       <w:pPr>
@@ -16941,11 +16651,12 @@
         <w:rPr>
           <w:noProof/>
         </w:rPr>
+        <w:lastRenderedPageBreak/>
         <w:drawing>
-          <wp:inline distT="0" distB="0" distL="0" distR="0" wp14:anchorId="68EA7843" wp14:editId="026E1A32">
-            <wp:extent cx="3429000" cy="3800475"/>
-            <wp:effectExtent l="0" t="0" r="0" b="9525"/>
-            <wp:docPr id="69" name="Picture 69"/>
+          <wp:inline distT="0" distB="0" distL="0" distR="0" wp14:anchorId="19AF8A32" wp14:editId="2B0925A8">
+            <wp:extent cx="2857500" cy="1333500"/>
+            <wp:effectExtent l="0" t="0" r="0" b="0"/>
+            <wp:docPr id="68" name="Picture 68"/>
             <wp:cNvGraphicFramePr>
               <a:graphicFrameLocks xmlns:a="http://schemas.openxmlformats.org/drawingml/2006/main" noChangeAspect="1"/>
             </wp:cNvGraphicFramePr>
@@ -16965,7 +16676,7 @@
                   <pic:spPr>
                     <a:xfrm>
                       <a:off x="0" y="0"/>
-                      <a:ext cx="3429000" cy="3800475"/>
+                      <a:ext cx="2857500" cy="1333500"/>
                     </a:xfrm>
                     <a:prstGeom prst="rect">
                       <a:avLst/>
@@ -16987,7 +16698,7 @@
           <w:lang w:val="en-US"/>
         </w:rPr>
       </w:pPr>
-      <w:bookmarkStart w:id="70" w:name="_Toc526275189"/>
+      <w:bookmarkStart w:id="69" w:name="_Toc526275188"/>
       <w:r>
         <w:rPr>
           <w:rFonts w:ascii="Times New Roman" w:hAnsi="Times New Roman" w:cs="Times New Roman"/>
@@ -17095,25 +16806,27 @@
           <w:rFonts w:ascii="Times New Roman" w:hAnsi="Times New Roman" w:cs="Times New Roman"/>
           <w:lang w:val="en-US"/>
         </w:rPr>
-        <w:t xml:space="preserve"> (3)</w:t>
-      </w:r>
-      <w:bookmarkEnd w:id="70"/>
+        <w:t xml:space="preserve"> (2)</w:t>
+      </w:r>
+      <w:bookmarkEnd w:id="69"/>
     </w:p>
     <w:p>
       <w:pPr>
         <w:keepNext/>
         <w:jc w:val="center"/>
+        <w:rPr>
+          <w:rFonts w:ascii="Times New Roman" w:hAnsi="Times New Roman" w:cs="Times New Roman"/>
+        </w:rPr>
       </w:pPr>
       <w:r>
         <w:rPr>
           <w:noProof/>
         </w:rPr>
-        <w:lastRenderedPageBreak/>
         <w:drawing>
-          <wp:inline distT="0" distB="0" distL="0" distR="0" wp14:anchorId="2D086DD3" wp14:editId="08BA40DE">
-            <wp:extent cx="3248025" cy="2466975"/>
-            <wp:effectExtent l="0" t="0" r="9525" b="9525"/>
-            <wp:docPr id="70" name="Picture 70"/>
+          <wp:inline distT="0" distB="0" distL="0" distR="0" wp14:anchorId="68EA7843" wp14:editId="026E1A32">
+            <wp:extent cx="3429000" cy="3800475"/>
+            <wp:effectExtent l="0" t="0" r="0" b="9525"/>
+            <wp:docPr id="69" name="Picture 69"/>
             <wp:cNvGraphicFramePr>
               <a:graphicFrameLocks xmlns:a="http://schemas.openxmlformats.org/drawingml/2006/main" noChangeAspect="1"/>
             </wp:cNvGraphicFramePr>
@@ -17133,7 +16846,7 @@
                   <pic:spPr>
                     <a:xfrm>
                       <a:off x="0" y="0"/>
-                      <a:ext cx="3248025" cy="2466975"/>
+                      <a:ext cx="3429000" cy="3800475"/>
                     </a:xfrm>
                     <a:prstGeom prst="rect">
                       <a:avLst/>
@@ -17149,186 +16862,139 @@
     <w:p>
       <w:pPr>
         <w:pStyle w:val="Caption"/>
-        <w:rPr>
-          <w:lang w:val="en-US"/>
-        </w:rPr>
-      </w:pPr>
-      <w:bookmarkStart w:id="71" w:name="_Toc526275190"/>
-      <w:r>
+        <w:spacing w:line="360" w:lineRule="auto"/>
+        <w:rPr>
+          <w:rFonts w:ascii="Times New Roman" w:hAnsi="Times New Roman" w:cs="Times New Roman"/>
+          <w:lang w:val="en-US"/>
+        </w:rPr>
+      </w:pPr>
+      <w:bookmarkStart w:id="70" w:name="_Toc526275189"/>
+      <w:r>
+        <w:rPr>
+          <w:rFonts w:ascii="Times New Roman" w:hAnsi="Times New Roman" w:cs="Times New Roman"/>
+        </w:rPr>
         <w:t xml:space="preserve">Hình </w:t>
       </w:r>
       <w:r>
         <w:rPr>
+          <w:rFonts w:ascii="Times New Roman" w:hAnsi="Times New Roman" w:cs="Times New Roman"/>
+        </w:rPr>
+        <w:fldChar w:fldCharType="begin"/>
+      </w:r>
+      <w:r>
+        <w:rPr>
+          <w:rFonts w:ascii="Times New Roman" w:hAnsi="Times New Roman" w:cs="Times New Roman"/>
+        </w:rPr>
+        <w:instrText xml:space="preserve"> STYLEREF 1 \s </w:instrText>
+      </w:r>
+      <w:r>
+        <w:rPr>
+          <w:rFonts w:ascii="Times New Roman" w:hAnsi="Times New Roman" w:cs="Times New Roman"/>
+        </w:rPr>
+        <w:fldChar w:fldCharType="separate"/>
+      </w:r>
+      <w:r>
+        <w:rPr>
+          <w:rFonts w:ascii="Times New Roman" w:hAnsi="Times New Roman" w:cs="Times New Roman"/>
           <w:noProof/>
         </w:rPr>
+        <w:t>2</w:t>
+      </w:r>
+      <w:r>
+        <w:rPr>
+          <w:rFonts w:ascii="Times New Roman" w:hAnsi="Times New Roman" w:cs="Times New Roman"/>
+        </w:rPr>
+        <w:fldChar w:fldCharType="end"/>
+      </w:r>
+      <w:r>
+        <w:rPr>
+          <w:rFonts w:ascii="Times New Roman" w:hAnsi="Times New Roman" w:cs="Times New Roman"/>
+        </w:rPr>
+        <w:t>.</w:t>
+      </w:r>
+      <w:r>
+        <w:rPr>
+          <w:rFonts w:ascii="Times New Roman" w:hAnsi="Times New Roman" w:cs="Times New Roman"/>
+        </w:rPr>
         <w:fldChar w:fldCharType="begin"/>
       </w:r>
       <w:r>
         <w:rPr>
+          <w:rFonts w:ascii="Times New Roman" w:hAnsi="Times New Roman" w:cs="Times New Roman"/>
+        </w:rPr>
+        <w:instrText xml:space="preserve"> SEQ Hình \* ARABIC \s 1 </w:instrText>
+      </w:r>
+      <w:r>
+        <w:rPr>
+          <w:rFonts w:ascii="Times New Roman" w:hAnsi="Times New Roman" w:cs="Times New Roman"/>
+        </w:rPr>
+        <w:fldChar w:fldCharType="separate"/>
+      </w:r>
+      <w:r>
+        <w:rPr>
+          <w:rFonts w:ascii="Times New Roman" w:hAnsi="Times New Roman" w:cs="Times New Roman"/>
           <w:noProof/>
         </w:rPr>
-        <w:instrText xml:space="preserve"> STYLEREF 1 \s </w:instrText>
-      </w:r>
-      <w:r>
-        <w:rPr>
-          <w:noProof/>
-        </w:rPr>
-        <w:fldChar w:fldCharType="separate"/>
-      </w:r>
-      <w:r>
-        <w:rPr>
-          <w:noProof/>
-        </w:rPr>
-        <w:t>2</w:t>
-      </w:r>
-      <w:r>
-        <w:rPr>
-          <w:noProof/>
+        <w:t>45</w:t>
+      </w:r>
+      <w:r>
+        <w:rPr>
+          <w:rFonts w:ascii="Times New Roman" w:hAnsi="Times New Roman" w:cs="Times New Roman"/>
         </w:rPr>
         <w:fldChar w:fldCharType="end"/>
       </w:r>
       <w:r>
-        <w:t>.</w:t>
-      </w:r>
-      <w:r>
-        <w:rPr>
-          <w:noProof/>
-        </w:rPr>
-        <w:fldChar w:fldCharType="begin"/>
-      </w:r>
-      <w:r>
-        <w:rPr>
-          <w:noProof/>
-        </w:rPr>
-        <w:instrText xml:space="preserve"> SEQ Hình \* ARABIC \s 1 </w:instrText>
-      </w:r>
-      <w:r>
-        <w:rPr>
-          <w:noProof/>
-        </w:rPr>
-        <w:fldChar w:fldCharType="separate"/>
-      </w:r>
-      <w:r>
-        <w:rPr>
-          <w:noProof/>
-        </w:rPr>
-        <w:t>45</w:t>
-      </w:r>
-      <w:r>
-        <w:rPr>
-          <w:noProof/>
-        </w:rPr>
-        <w:fldChar w:fldCharType="end"/>
-      </w:r>
-      <w:r>
-        <w:rPr>
-          <w:lang w:val="en-US"/>
-        </w:rPr>
-        <w:t xml:space="preserve">: </w:t>
-      </w:r>
-      <w:r>
-        <w:rPr>
-          <w:rFonts w:ascii="Times New Roman" w:hAnsi="Times New Roman" w:cs="Times New Roman"/>
-          <w:lang w:val="en-US"/>
-        </w:rPr>
-        <w:t>Nội dung file “DHTController.cs” (</w:t>
-      </w:r>
-      <w:r>
-        <w:rPr>
-          <w:rFonts w:ascii="Times New Roman" w:hAnsi="Times New Roman" w:cs="Times New Roman"/>
-          <w:lang w:val="en-US"/>
-        </w:rPr>
-        <w:t>4</w:t>
-      </w:r>
-      <w:r>
-        <w:rPr>
-          <w:rFonts w:ascii="Times New Roman" w:hAnsi="Times New Roman" w:cs="Times New Roman"/>
-          <w:lang w:val="en-US"/>
-        </w:rPr>
-        <w:t>)</w:t>
-      </w:r>
-      <w:bookmarkEnd w:id="71"/>
-    </w:p>
-    <w:p>
-      <w:pPr>
-        <w:pStyle w:val="Heading3"/>
-        <w:rPr>
-          <w:rFonts w:ascii="Times New Roman" w:hAnsi="Times New Roman" w:cs="Times New Roman"/>
-          <w:lang w:val="en-US"/>
-        </w:rPr>
-      </w:pPr>
-      <w:bookmarkStart w:id="72" w:name="_Toc526275218"/>
-      <w:r>
-        <w:rPr>
-          <w:rFonts w:ascii="Times New Roman" w:hAnsi="Times New Roman" w:cs="Times New Roman"/>
-          <w:lang w:val="en-US"/>
-        </w:rPr>
-        <w:t>Bước 8: Tạo dữ liệu mặc định</w:t>
-      </w:r>
-      <w:bookmarkEnd w:id="72"/>
-      <w:r>
-        <w:rPr>
-          <w:rFonts w:ascii="Times New Roman" w:hAnsi="Times New Roman" w:cs="Times New Roman"/>
-          <w:lang w:val="en-US"/>
-        </w:rPr>
-        <w:t xml:space="preserve"> </w:t>
-      </w:r>
-    </w:p>
-    <w:p>
-      <w:pPr>
-        <w:rPr>
-          <w:rFonts w:ascii="Times New Roman" w:hAnsi="Times New Roman" w:cs="Times New Roman"/>
-          <w:lang w:val="en-US"/>
-        </w:rPr>
-      </w:pPr>
-      <w:r>
-        <w:rPr>
-          <w:rFonts w:ascii="Times New Roman" w:hAnsi="Times New Roman" w:cs="Times New Roman"/>
-          <w:lang w:val="en-US"/>
-        </w:rPr>
-        <w:t>Trong thư mục Data, tạo một class mới tên SeedData.cs</w:t>
-      </w:r>
-    </w:p>
-    <w:p>
-      <w:pPr>
-        <w:rPr>
-          <w:rFonts w:ascii="Times New Roman" w:hAnsi="Times New Roman" w:cs="Times New Roman"/>
-          <w:lang w:val="en-US"/>
-        </w:rPr>
-      </w:pPr>
-      <w:r>
-        <w:rPr>
-          <w:rFonts w:ascii="Times New Roman" w:hAnsi="Times New Roman" w:cs="Times New Roman"/>
-          <w:lang w:val="en-US"/>
-        </w:rPr>
-        <w:t>Mục đích là tạo ra những dữ liệu mặc định trong CSDL khi chạy chương trình lần đầu tiên, hoặc sau khi xóa CSDL và tạo mới CSDL</w:t>
-      </w:r>
-      <w:r>
-        <w:rPr>
-          <w:rFonts w:ascii="Times New Roman" w:hAnsi="Times New Roman" w:cs="Times New Roman"/>
-          <w:lang w:val="en-US"/>
-        </w:rPr>
-        <w:t>.</w:t>
-      </w:r>
+        <w:rPr>
+          <w:rFonts w:ascii="Times New Roman" w:hAnsi="Times New Roman" w:cs="Times New Roman"/>
+          <w:lang w:val="en-US"/>
+        </w:rPr>
+        <w:t xml:space="preserve">: Nội dung file </w:t>
+      </w:r>
+      <w:r>
+        <w:rPr>
+          <w:rFonts w:ascii="Times New Roman" w:hAnsi="Times New Roman" w:cs="Times New Roman"/>
+          <w:lang w:val="en-US"/>
+        </w:rPr>
+        <w:t>“</w:t>
+      </w:r>
+      <w:r>
+        <w:rPr>
+          <w:rFonts w:ascii="Times New Roman" w:hAnsi="Times New Roman" w:cs="Times New Roman"/>
+          <w:lang w:val="en-US"/>
+        </w:rPr>
+        <w:t>DHTController</w:t>
+      </w:r>
+      <w:r>
+        <w:rPr>
+          <w:rFonts w:ascii="Times New Roman" w:hAnsi="Times New Roman" w:cs="Times New Roman"/>
+          <w:lang w:val="en-US"/>
+        </w:rPr>
+        <w:t>.cs”</w:t>
+      </w:r>
+      <w:r>
+        <w:rPr>
+          <w:rFonts w:ascii="Times New Roman" w:hAnsi="Times New Roman" w:cs="Times New Roman"/>
+          <w:lang w:val="en-US"/>
+        </w:rPr>
+        <w:t xml:space="preserve"> (3)</w:t>
+      </w:r>
+      <w:bookmarkEnd w:id="70"/>
     </w:p>
     <w:p>
       <w:pPr>
         <w:keepNext/>
         <w:jc w:val="center"/>
-        <w:rPr>
-          <w:rFonts w:ascii="Times New Roman" w:hAnsi="Times New Roman" w:cs="Times New Roman"/>
-        </w:rPr>
-      </w:pPr>
-      <w:r>
-        <w:rPr>
-          <w:rFonts w:ascii="Times New Roman" w:hAnsi="Times New Roman" w:cs="Times New Roman"/>
+      </w:pPr>
+      <w:r>
+        <w:rPr>
           <w:noProof/>
         </w:rPr>
+        <w:lastRenderedPageBreak/>
         <w:drawing>
-          <wp:inline distT="0" distB="0" distL="0" distR="0" wp14:anchorId="22C2996E" wp14:editId="49C32060">
-            <wp:extent cx="1343025" cy="361950"/>
-            <wp:effectExtent l="0" t="0" r="9525" b="0"/>
-            <wp:docPr id="46" name="Picture 46"/>
+          <wp:inline distT="0" distB="0" distL="0" distR="0" wp14:anchorId="2D086DD3" wp14:editId="08BA40DE">
+            <wp:extent cx="3248025" cy="2466975"/>
+            <wp:effectExtent l="0" t="0" r="9525" b="9525"/>
+            <wp:docPr id="70" name="Picture 70"/>
             <wp:cNvGraphicFramePr>
               <a:graphicFrameLocks xmlns:a="http://schemas.openxmlformats.org/drawingml/2006/main" noChangeAspect="1"/>
             </wp:cNvGraphicFramePr>
@@ -17348,7 +17014,7 @@
                   <pic:spPr>
                     <a:xfrm>
                       <a:off x="0" y="0"/>
-                      <a:ext cx="1343025" cy="361950"/>
+                      <a:ext cx="3248025" cy="2466975"/>
                     </a:xfrm>
                     <a:prstGeom prst="rect">
                       <a:avLst/>
@@ -17364,95 +17030,123 @@
     <w:p>
       <w:pPr>
         <w:pStyle w:val="Caption"/>
-        <w:spacing w:line="360" w:lineRule="auto"/>
-        <w:rPr>
-          <w:rFonts w:ascii="Times New Roman" w:hAnsi="Times New Roman" w:cs="Times New Roman"/>
-          <w:lang w:val="en-US"/>
-        </w:rPr>
-      </w:pPr>
-      <w:bookmarkStart w:id="73" w:name="_Toc526275191"/>
-      <w:r>
-        <w:rPr>
-          <w:rFonts w:ascii="Times New Roman" w:hAnsi="Times New Roman" w:cs="Times New Roman"/>
-        </w:rPr>
+        <w:rPr>
+          <w:lang w:val="en-US"/>
+        </w:rPr>
+      </w:pPr>
+      <w:bookmarkStart w:id="71" w:name="_Toc526275190"/>
+      <w:r>
         <w:t xml:space="preserve">Hình </w:t>
       </w:r>
-      <w:r>
-        <w:rPr>
-          <w:rFonts w:ascii="Times New Roman" w:hAnsi="Times New Roman" w:cs="Times New Roman"/>
-        </w:rPr>
-        <w:fldChar w:fldCharType="begin"/>
-      </w:r>
-      <w:r>
-        <w:rPr>
-          <w:rFonts w:ascii="Times New Roman" w:hAnsi="Times New Roman" w:cs="Times New Roman"/>
-        </w:rPr>
-        <w:instrText xml:space="preserve"> STYLEREF 1 \s </w:instrText>
-      </w:r>
-      <w:r>
-        <w:rPr>
-          <w:rFonts w:ascii="Times New Roman" w:hAnsi="Times New Roman" w:cs="Times New Roman"/>
-        </w:rPr>
-        <w:fldChar w:fldCharType="separate"/>
-      </w:r>
-      <w:r>
-        <w:rPr>
-          <w:rFonts w:ascii="Times New Roman" w:hAnsi="Times New Roman" w:cs="Times New Roman"/>
-          <w:noProof/>
-        </w:rPr>
-        <w:t>2</w:t>
-      </w:r>
-      <w:r>
-        <w:rPr>
-          <w:rFonts w:ascii="Times New Roman" w:hAnsi="Times New Roman" w:cs="Times New Roman"/>
-        </w:rPr>
-        <w:fldChar w:fldCharType="end"/>
-      </w:r>
-      <w:r>
-        <w:rPr>
-          <w:rFonts w:ascii="Times New Roman" w:hAnsi="Times New Roman" w:cs="Times New Roman"/>
-        </w:rPr>
+      <w:fldSimple w:instr=" STYLEREF 1 \s ">
+        <w:r>
+          <w:rPr>
+            <w:noProof/>
+          </w:rPr>
+          <w:t>2</w:t>
+        </w:r>
+      </w:fldSimple>
+      <w:r>
         <w:t>.</w:t>
       </w:r>
-      <w:r>
-        <w:rPr>
-          <w:rFonts w:ascii="Times New Roman" w:hAnsi="Times New Roman" w:cs="Times New Roman"/>
-        </w:rPr>
-        <w:fldChar w:fldCharType="begin"/>
-      </w:r>
-      <w:r>
-        <w:rPr>
-          <w:rFonts w:ascii="Times New Roman" w:hAnsi="Times New Roman" w:cs="Times New Roman"/>
-        </w:rPr>
-        <w:instrText xml:space="preserve"> SEQ Hình \* ARABIC \s 1 </w:instrText>
-      </w:r>
-      <w:r>
-        <w:rPr>
-          <w:rFonts w:ascii="Times New Roman" w:hAnsi="Times New Roman" w:cs="Times New Roman"/>
-        </w:rPr>
-        <w:fldChar w:fldCharType="separate"/>
-      </w:r>
-      <w:r>
-        <w:rPr>
-          <w:rFonts w:ascii="Times New Roman" w:hAnsi="Times New Roman" w:cs="Times New Roman"/>
-          <w:noProof/>
-        </w:rPr>
-        <w:t>46</w:t>
-      </w:r>
-      <w:r>
-        <w:rPr>
-          <w:rFonts w:ascii="Times New Roman" w:hAnsi="Times New Roman" w:cs="Times New Roman"/>
-        </w:rPr>
-        <w:fldChar w:fldCharType="end"/>
-      </w:r>
-      <w:r>
-        <w:rPr>
-          <w:rFonts w:ascii="Times New Roman" w:hAnsi="Times New Roman" w:cs="Times New Roman"/>
-          <w:lang w:val="en-US"/>
-        </w:rPr>
-        <w:t>: Tạo SeedData</w:t>
-      </w:r>
-      <w:bookmarkEnd w:id="73"/>
+      <w:fldSimple w:instr=" SEQ Hình \* ARABIC \s 1 ">
+        <w:r>
+          <w:rPr>
+            <w:noProof/>
+          </w:rPr>
+          <w:t>46</w:t>
+        </w:r>
+      </w:fldSimple>
+      <w:r>
+        <w:rPr>
+          <w:lang w:val="en-US"/>
+        </w:rPr>
+        <w:t xml:space="preserve">: </w:t>
+      </w:r>
+      <w:r>
+        <w:rPr>
+          <w:rFonts w:ascii="Times New Roman" w:hAnsi="Times New Roman" w:cs="Times New Roman"/>
+          <w:lang w:val="en-US"/>
+        </w:rPr>
+        <w:t>Nội dung file “DHTController.cs” (</w:t>
+      </w:r>
+      <w:r>
+        <w:rPr>
+          <w:rFonts w:ascii="Times New Roman" w:hAnsi="Times New Roman" w:cs="Times New Roman"/>
+          <w:lang w:val="en-US"/>
+        </w:rPr>
+        <w:t>4</w:t>
+      </w:r>
+      <w:r>
+        <w:rPr>
+          <w:rFonts w:ascii="Times New Roman" w:hAnsi="Times New Roman" w:cs="Times New Roman"/>
+          <w:lang w:val="en-US"/>
+        </w:rPr>
+        <w:t>)</w:t>
+      </w:r>
+      <w:bookmarkEnd w:id="71"/>
+    </w:p>
+    <w:p>
+      <w:pPr>
+        <w:pStyle w:val="Heading3"/>
+        <w:rPr>
+          <w:rFonts w:ascii="Times New Roman" w:hAnsi="Times New Roman" w:cs="Times New Roman"/>
+          <w:lang w:val="en-US"/>
+        </w:rPr>
+      </w:pPr>
+      <w:bookmarkStart w:id="72" w:name="_Toc526275218"/>
+      <w:r>
+        <w:rPr>
+          <w:rFonts w:ascii="Times New Roman" w:hAnsi="Times New Roman" w:cs="Times New Roman"/>
+          <w:lang w:val="en-US"/>
+        </w:rPr>
+        <w:t>Bước 8: Tạo dữ liệu mặc định</w:t>
+      </w:r>
+      <w:bookmarkEnd w:id="72"/>
+      <w:r>
+        <w:rPr>
+          <w:rFonts w:ascii="Times New Roman" w:hAnsi="Times New Roman" w:cs="Times New Roman"/>
+          <w:lang w:val="en-US"/>
+        </w:rPr>
+        <w:t xml:space="preserve"> </w:t>
+      </w:r>
+    </w:p>
+    <w:p>
+      <w:pPr>
+        <w:rPr>
+          <w:rFonts w:ascii="Times New Roman" w:hAnsi="Times New Roman" w:cs="Times New Roman"/>
+          <w:lang w:val="en-US"/>
+        </w:rPr>
+      </w:pPr>
+      <w:r>
+        <w:rPr>
+          <w:rFonts w:ascii="Times New Roman" w:hAnsi="Times New Roman" w:cs="Times New Roman"/>
+          <w:lang w:val="en-US"/>
+        </w:rPr>
+        <w:t>Trong thư mục Data, tạo một class mới tên SeedData.cs</w:t>
+      </w:r>
+    </w:p>
+    <w:p>
+      <w:pPr>
+        <w:rPr>
+          <w:rFonts w:ascii="Times New Roman" w:hAnsi="Times New Roman" w:cs="Times New Roman"/>
+          <w:lang w:val="en-US"/>
+        </w:rPr>
+      </w:pPr>
+      <w:r>
+        <w:rPr>
+          <w:rFonts w:ascii="Times New Roman" w:hAnsi="Times New Roman" w:cs="Times New Roman"/>
+          <w:lang w:val="en-US"/>
+        </w:rPr>
+        <w:t>Mục đích là tạo ra những dữ liệu mặc định trong CSDL khi chạy chương trình lần đầu tiên, hoặc sau khi xóa CSDL và tạo mới CSDL</w:t>
+      </w:r>
+      <w:r>
+        <w:rPr>
+          <w:rFonts w:ascii="Times New Roman" w:hAnsi="Times New Roman" w:cs="Times New Roman"/>
+          <w:lang w:val="en-US"/>
+        </w:rPr>
+        <w:t>.</w:t>
+      </w:r>
     </w:p>
     <w:p>
       <w:pPr>
@@ -17467,12 +17161,11 @@
           <w:rFonts w:ascii="Times New Roman" w:hAnsi="Times New Roman" w:cs="Times New Roman"/>
           <w:noProof/>
         </w:rPr>
-        <w:lastRenderedPageBreak/>
         <w:drawing>
-          <wp:inline distT="0" distB="0" distL="0" distR="0" wp14:anchorId="04FEC6AC" wp14:editId="2B19915C">
-            <wp:extent cx="5579745" cy="3846195"/>
-            <wp:effectExtent l="0" t="0" r="0" b="0"/>
-            <wp:docPr id="48" name="Picture 48"/>
+          <wp:inline distT="0" distB="0" distL="0" distR="0" wp14:anchorId="22C2996E" wp14:editId="49C32060">
+            <wp:extent cx="1343025" cy="361950"/>
+            <wp:effectExtent l="0" t="0" r="9525" b="0"/>
+            <wp:docPr id="46" name="Picture 46"/>
             <wp:cNvGraphicFramePr>
               <a:graphicFrameLocks xmlns:a="http://schemas.openxmlformats.org/drawingml/2006/main" noChangeAspect="1"/>
             </wp:cNvGraphicFramePr>
@@ -17492,7 +17185,7 @@
                   <pic:spPr>
                     <a:xfrm>
                       <a:off x="0" y="0"/>
-                      <a:ext cx="5579745" cy="3846195"/>
+                      <a:ext cx="1343025" cy="361950"/>
                     </a:xfrm>
                     <a:prstGeom prst="rect">
                       <a:avLst/>
@@ -17514,7 +17207,7 @@
           <w:lang w:val="en-US"/>
         </w:rPr>
       </w:pPr>
-      <w:bookmarkStart w:id="74" w:name="_Toc526275192"/>
+      <w:bookmarkStart w:id="73" w:name="_Toc526275191"/>
       <w:r>
         <w:rPr>
           <w:rFonts w:ascii="Times New Roman" w:hAnsi="Times New Roman" w:cs="Times New Roman"/>
@@ -17594,37 +17287,9 @@
           <w:rFonts w:ascii="Times New Roman" w:hAnsi="Times New Roman" w:cs="Times New Roman"/>
           <w:lang w:val="en-US"/>
         </w:rPr>
-        <w:t xml:space="preserve">: Nội dung file </w:t>
-      </w:r>
-      <w:r>
-        <w:rPr>
-          <w:rFonts w:ascii="Times New Roman" w:hAnsi="Times New Roman" w:cs="Times New Roman"/>
-          <w:lang w:val="en-US"/>
-        </w:rPr>
-        <w:t>“</w:t>
-      </w:r>
-      <w:r>
-        <w:rPr>
-          <w:rFonts w:ascii="Times New Roman" w:hAnsi="Times New Roman" w:cs="Times New Roman"/>
-          <w:lang w:val="en-US"/>
-        </w:rPr>
-        <w:t>SeedData.cs</w:t>
-      </w:r>
-      <w:r>
-        <w:rPr>
-          <w:rFonts w:ascii="Times New Roman" w:hAnsi="Times New Roman" w:cs="Times New Roman"/>
-          <w:lang w:val="en-US"/>
-        </w:rPr>
-        <w:t>”</w:t>
-      </w:r>
-      <w:r>
-        <w:rPr>
-          <w:rFonts w:ascii="Times New Roman" w:hAnsi="Times New Roman" w:cs="Times New Roman"/>
-          <w:lang w:val="en-US"/>
-        </w:rPr>
-        <w:t xml:space="preserve"> (1)</w:t>
-      </w:r>
-      <w:bookmarkEnd w:id="74"/>
+        <w:t>: Tạo SeedData</w:t>
+      </w:r>
+      <w:bookmarkEnd w:id="73"/>
     </w:p>
     <w:p>
       <w:pPr>
@@ -17636,13 +17301,15 @@
       </w:pPr>
       <w:r>
         <w:rPr>
+          <w:rFonts w:ascii="Times New Roman" w:hAnsi="Times New Roman" w:cs="Times New Roman"/>
           <w:noProof/>
         </w:rPr>
+        <w:lastRenderedPageBreak/>
         <w:drawing>
-          <wp:inline distT="0" distB="0" distL="0" distR="0" wp14:anchorId="61FCD381" wp14:editId="78E3BA00">
-            <wp:extent cx="4505325" cy="1295400"/>
-            <wp:effectExtent l="0" t="0" r="9525" b="0"/>
-            <wp:docPr id="71" name="Picture 71"/>
+          <wp:inline distT="0" distB="0" distL="0" distR="0" wp14:anchorId="04FEC6AC" wp14:editId="2B19915C">
+            <wp:extent cx="5579745" cy="3846195"/>
+            <wp:effectExtent l="0" t="0" r="0" b="0"/>
+            <wp:docPr id="48" name="Picture 48"/>
             <wp:cNvGraphicFramePr>
               <a:graphicFrameLocks xmlns:a="http://schemas.openxmlformats.org/drawingml/2006/main" noChangeAspect="1"/>
             </wp:cNvGraphicFramePr>
@@ -17662,7 +17329,7 @@
                   <pic:spPr>
                     <a:xfrm>
                       <a:off x="0" y="0"/>
-                      <a:ext cx="4505325" cy="1295400"/>
+                      <a:ext cx="5579745" cy="3846195"/>
                     </a:xfrm>
                     <a:prstGeom prst="rect">
                       <a:avLst/>
@@ -17684,7 +17351,7 @@
           <w:lang w:val="en-US"/>
         </w:rPr>
       </w:pPr>
-      <w:bookmarkStart w:id="75" w:name="_Toc526275193"/>
+      <w:bookmarkStart w:id="74" w:name="_Toc526275192"/>
       <w:r>
         <w:rPr>
           <w:rFonts w:ascii="Times New Roman" w:hAnsi="Times New Roman" w:cs="Times New Roman"/>
@@ -17792,59 +17459,9 @@
           <w:rFonts w:ascii="Times New Roman" w:hAnsi="Times New Roman" w:cs="Times New Roman"/>
           <w:lang w:val="en-US"/>
         </w:rPr>
-        <w:t xml:space="preserve"> (2)</w:t>
-      </w:r>
-      <w:bookmarkEnd w:id="75"/>
-    </w:p>
-    <w:p>
-      <w:pPr>
-        <w:rPr>
-          <w:rFonts w:ascii="Times New Roman" w:hAnsi="Times New Roman" w:cs="Times New Roman"/>
-          <w:lang w:val="en-US"/>
-        </w:rPr>
-      </w:pPr>
-      <w:r>
-        <w:rPr>
-          <w:rFonts w:ascii="Times New Roman" w:hAnsi="Times New Roman" w:cs="Times New Roman"/>
-          <w:lang w:val="en-US"/>
-        </w:rPr>
-        <w:t xml:space="preserve">Khai báo dữ liệu vừa tạo vào file </w:t>
-      </w:r>
-      <w:r>
-        <w:rPr>
-          <w:rFonts w:ascii="Times New Roman" w:hAnsi="Times New Roman" w:cs="Times New Roman"/>
-          <w:lang w:val="en-US"/>
-        </w:rPr>
-        <w:t>Program</w:t>
-      </w:r>
-      <w:r>
-        <w:rPr>
-          <w:rFonts w:ascii="Times New Roman" w:hAnsi="Times New Roman" w:cs="Times New Roman"/>
-          <w:lang w:val="en-US"/>
-        </w:rPr>
-        <w:t>.cs</w:t>
-      </w:r>
-      <w:r>
-        <w:rPr>
-          <w:rFonts w:ascii="Times New Roman" w:hAnsi="Times New Roman" w:cs="Times New Roman"/>
-          <w:lang w:val="en-US"/>
-        </w:rPr>
-        <w:t xml:space="preserve"> -&gt; hàm </w:t>
-      </w:r>
-      <w:r>
-        <w:rPr>
-          <w:rFonts w:ascii="Times New Roman" w:hAnsi="Times New Roman" w:cs="Times New Roman"/>
-          <w:lang w:val="en-US"/>
-        </w:rPr>
-        <w:t>Main</w:t>
-      </w:r>
-      <w:r>
-        <w:rPr>
-          <w:rFonts w:ascii="Times New Roman" w:hAnsi="Times New Roman" w:cs="Times New Roman"/>
-          <w:lang w:val="en-US"/>
-        </w:rPr>
-        <w:t>()</w:t>
-      </w:r>
+        <w:t xml:space="preserve"> (1)</w:t>
+      </w:r>
+      <w:bookmarkEnd w:id="74"/>
     </w:p>
     <w:p>
       <w:pPr>
@@ -17856,15 +17473,13 @@
       </w:pPr>
       <w:r>
         <w:rPr>
-          <w:rFonts w:ascii="Times New Roman" w:hAnsi="Times New Roman" w:cs="Times New Roman"/>
           <w:noProof/>
         </w:rPr>
-        <w:lastRenderedPageBreak/>
         <w:drawing>
-          <wp:inline distT="0" distB="0" distL="0" distR="0" wp14:anchorId="69F49C63" wp14:editId="188E698E">
-            <wp:extent cx="4972050" cy="3362325"/>
-            <wp:effectExtent l="0" t="0" r="0" b="9525"/>
-            <wp:docPr id="51" name="Picture 51"/>
+          <wp:inline distT="0" distB="0" distL="0" distR="0" wp14:anchorId="61FCD381" wp14:editId="78E3BA00">
+            <wp:extent cx="4505325" cy="1295400"/>
+            <wp:effectExtent l="0" t="0" r="9525" b="0"/>
+            <wp:docPr id="71" name="Picture 71"/>
             <wp:cNvGraphicFramePr>
               <a:graphicFrameLocks xmlns:a="http://schemas.openxmlformats.org/drawingml/2006/main" noChangeAspect="1"/>
             </wp:cNvGraphicFramePr>
@@ -17884,7 +17499,7 @@
                   <pic:spPr>
                     <a:xfrm>
                       <a:off x="0" y="0"/>
-                      <a:ext cx="4972050" cy="3362325"/>
+                      <a:ext cx="4505325" cy="1295400"/>
                     </a:xfrm>
                     <a:prstGeom prst="rect">
                       <a:avLst/>
@@ -17906,7 +17521,7 @@
           <w:lang w:val="en-US"/>
         </w:rPr>
       </w:pPr>
-      <w:bookmarkStart w:id="76" w:name="_Toc526275194"/>
+      <w:bookmarkStart w:id="75" w:name="_Toc526275193"/>
       <w:r>
         <w:rPr>
           <w:rFonts w:ascii="Times New Roman" w:hAnsi="Times New Roman" w:cs="Times New Roman"/>
@@ -17986,147 +17601,86 @@
           <w:rFonts w:ascii="Times New Roman" w:hAnsi="Times New Roman" w:cs="Times New Roman"/>
           <w:lang w:val="en-US"/>
         </w:rPr>
-        <w:t>: Khai báo SeedData</w:t>
-      </w:r>
-      <w:bookmarkEnd w:id="76"/>
-    </w:p>
-    <w:p>
-      <w:pPr>
-        <w:rPr>
-          <w:rFonts w:ascii="Times New Roman" w:hAnsi="Times New Roman" w:cs="Times New Roman"/>
-          <w:lang w:val="en-US"/>
-        </w:rPr>
-      </w:pPr>
-    </w:p>
-    <w:p>
-      <w:pPr>
-        <w:pStyle w:val="Heading3"/>
-        <w:rPr>
-          <w:rFonts w:ascii="Times New Roman" w:hAnsi="Times New Roman" w:cs="Times New Roman"/>
-          <w:lang w:val="en-US"/>
-        </w:rPr>
-      </w:pPr>
-      <w:bookmarkStart w:id="77" w:name="_Toc526275219"/>
-      <w:r>
-        <w:rPr>
-          <w:rFonts w:ascii="Times New Roman" w:hAnsi="Times New Roman" w:cs="Times New Roman"/>
-          <w:lang w:val="en-US"/>
-        </w:rPr>
-        <w:t xml:space="preserve">Bước 9: </w:t>
-      </w:r>
-      <w:r>
-        <w:rPr>
-          <w:rFonts w:ascii="Times New Roman" w:hAnsi="Times New Roman" w:cs="Times New Roman"/>
-          <w:lang w:val="en-US"/>
-        </w:rPr>
-        <w:t>Migration</w:t>
-      </w:r>
-      <w:bookmarkEnd w:id="77"/>
-    </w:p>
-    <w:p>
-      <w:pPr>
-        <w:rPr>
-          <w:rFonts w:ascii="Times New Roman" w:hAnsi="Times New Roman" w:cs="Times New Roman"/>
-          <w:lang w:val="en-US"/>
-        </w:rPr>
-      </w:pPr>
-      <w:r>
-        <w:rPr>
-          <w:rFonts w:ascii="Times New Roman" w:hAnsi="Times New Roman" w:cs="Times New Roman"/>
-          <w:lang w:val="en-US"/>
-        </w:rPr>
-        <w:t>Chuột phải vào Solution -&gt; Properties -&gt; Common Properties -&gt; Startup Project -&gt; Single startup project. Chuyển “docker-compose” thành “Thesis.API”</w:t>
-      </w:r>
-      <w:r>
-        <w:rPr>
-          <w:rFonts w:ascii="Times New Roman" w:hAnsi="Times New Roman" w:cs="Times New Roman"/>
-          <w:lang w:val="en-US"/>
-        </w:rPr>
-        <w:t>.</w:t>
-      </w:r>
-    </w:p>
-    <w:p>
-      <w:pPr>
-        <w:rPr>
-          <w:rFonts w:ascii="Times New Roman" w:hAnsi="Times New Roman" w:cs="Times New Roman"/>
-          <w:lang w:val="en-US"/>
-        </w:rPr>
-      </w:pPr>
-      <w:r>
-        <w:rPr>
-          <w:rFonts w:ascii="Times New Roman" w:hAnsi="Times New Roman" w:cs="Times New Roman"/>
-          <w:lang w:val="en-US"/>
-        </w:rPr>
-        <w:t>Chọn Tool -&gt; Nuget Package Manager -&gt; Package Manager Console</w:t>
-      </w:r>
-    </w:p>
-    <w:p>
-      <w:pPr>
-        <w:rPr>
-          <w:rFonts w:ascii="Times New Roman" w:hAnsi="Times New Roman" w:cs="Times New Roman"/>
-          <w:lang w:val="en-US"/>
-        </w:rPr>
-      </w:pPr>
-      <w:r>
-        <w:rPr>
-          <w:rFonts w:ascii="Times New Roman" w:hAnsi="Times New Roman" w:cs="Times New Roman"/>
-          <w:lang w:val="en-US"/>
-        </w:rPr>
-        <w:t xml:space="preserve">Chạy từng lệnh sau: </w:t>
-      </w:r>
-    </w:p>
-    <w:p>
-      <w:pPr>
-        <w:pStyle w:val="ListParagraph"/>
-        <w:numPr>
-          <w:ilvl w:val="0"/>
-          <w:numId w:val="49"/>
-        </w:numPr>
-        <w:spacing w:line="360" w:lineRule="auto"/>
-      </w:pPr>
-      <w:r>
-        <w:t>enable-migrations</w:t>
-      </w:r>
-    </w:p>
-    <w:p>
-      <w:pPr>
-        <w:pStyle w:val="ListParagraph"/>
-        <w:numPr>
-          <w:ilvl w:val="0"/>
-          <w:numId w:val="49"/>
-        </w:numPr>
-        <w:spacing w:line="360" w:lineRule="auto"/>
-      </w:pPr>
-      <w:r>
-        <w:t>Add-Migration InitialCreate</w:t>
-      </w:r>
-    </w:p>
-    <w:p>
-      <w:pPr>
-        <w:pStyle w:val="ListParagraph"/>
-        <w:numPr>
-          <w:ilvl w:val="0"/>
-          <w:numId w:val="49"/>
-        </w:numPr>
-        <w:spacing w:line="360" w:lineRule="auto"/>
-      </w:pPr>
-      <w:r>
-        <w:t>Update-Database</w:t>
-      </w:r>
-    </w:p>
-    <w:p>
-      <w:pPr>
-        <w:rPr>
-          <w:rFonts w:ascii="Times New Roman" w:hAnsi="Times New Roman" w:cs="Times New Roman"/>
-          <w:lang w:val="en-US"/>
-        </w:rPr>
-      </w:pPr>
-      <w:r>
-        <w:rPr>
-          <w:rFonts w:ascii="Times New Roman" w:hAnsi="Times New Roman" w:cs="Times New Roman"/>
-          <w:lang w:val="en-US"/>
-        </w:rPr>
-        <w:t>Sau khi chạy xong ta có kết quả như sau.</w:t>
+        <w:t xml:space="preserve">: Nội dung file </w:t>
+      </w:r>
+      <w:r>
+        <w:rPr>
+          <w:rFonts w:ascii="Times New Roman" w:hAnsi="Times New Roman" w:cs="Times New Roman"/>
+          <w:lang w:val="en-US"/>
+        </w:rPr>
+        <w:t>“</w:t>
+      </w:r>
+      <w:r>
+        <w:rPr>
+          <w:rFonts w:ascii="Times New Roman" w:hAnsi="Times New Roman" w:cs="Times New Roman"/>
+          <w:lang w:val="en-US"/>
+        </w:rPr>
+        <w:t>SeedData.cs</w:t>
+      </w:r>
+      <w:r>
+        <w:rPr>
+          <w:rFonts w:ascii="Times New Roman" w:hAnsi="Times New Roman" w:cs="Times New Roman"/>
+          <w:lang w:val="en-US"/>
+        </w:rPr>
+        <w:t>”</w:t>
+      </w:r>
+      <w:r>
+        <w:rPr>
+          <w:rFonts w:ascii="Times New Roman" w:hAnsi="Times New Roman" w:cs="Times New Roman"/>
+          <w:lang w:val="en-US"/>
+        </w:rPr>
+        <w:t xml:space="preserve"> (2)</w:t>
+      </w:r>
+      <w:bookmarkEnd w:id="75"/>
+    </w:p>
+    <w:p>
+      <w:pPr>
+        <w:rPr>
+          <w:rFonts w:ascii="Times New Roman" w:hAnsi="Times New Roman" w:cs="Times New Roman"/>
+          <w:lang w:val="en-US"/>
+        </w:rPr>
+      </w:pPr>
+      <w:r>
+        <w:rPr>
+          <w:rFonts w:ascii="Times New Roman" w:hAnsi="Times New Roman" w:cs="Times New Roman"/>
+          <w:lang w:val="en-US"/>
+        </w:rPr>
+        <w:t xml:space="preserve">Khai báo dữ liệu vừa tạo vào file </w:t>
+      </w:r>
+      <w:r>
+        <w:rPr>
+          <w:rFonts w:ascii="Times New Roman" w:hAnsi="Times New Roman" w:cs="Times New Roman"/>
+          <w:lang w:val="en-US"/>
+        </w:rPr>
+        <w:t>Program</w:t>
+      </w:r>
+      <w:r>
+        <w:rPr>
+          <w:rFonts w:ascii="Times New Roman" w:hAnsi="Times New Roman" w:cs="Times New Roman"/>
+          <w:lang w:val="en-US"/>
+        </w:rPr>
+        <w:t>.cs</w:t>
+      </w:r>
+      <w:r>
+        <w:rPr>
+          <w:rFonts w:ascii="Times New Roman" w:hAnsi="Times New Roman" w:cs="Times New Roman"/>
+          <w:lang w:val="en-US"/>
+        </w:rPr>
+        <w:t xml:space="preserve"> -&gt; hàm </w:t>
+      </w:r>
+      <w:r>
+        <w:rPr>
+          <w:rFonts w:ascii="Times New Roman" w:hAnsi="Times New Roman" w:cs="Times New Roman"/>
+          <w:lang w:val="en-US"/>
+        </w:rPr>
+        <w:t>Main</w:t>
+      </w:r>
+      <w:r>
+        <w:rPr>
+          <w:rFonts w:ascii="Times New Roman" w:hAnsi="Times New Roman" w:cs="Times New Roman"/>
+          <w:lang w:val="en-US"/>
+        </w:rPr>
+        <w:t>()</w:t>
       </w:r>
     </w:p>
     <w:p>
@@ -18144,10 +17698,10 @@
         </w:rPr>
         <w:lastRenderedPageBreak/>
         <w:drawing>
-          <wp:inline distT="0" distB="0" distL="0" distR="0" wp14:anchorId="69499353" wp14:editId="5F32FE8B">
-            <wp:extent cx="4305300" cy="1238250"/>
-            <wp:effectExtent l="0" t="0" r="0" b="0"/>
-            <wp:docPr id="54" name="Picture 54"/>
+          <wp:inline distT="0" distB="0" distL="0" distR="0" wp14:anchorId="69F49C63" wp14:editId="188E698E">
+            <wp:extent cx="4972050" cy="3362325"/>
+            <wp:effectExtent l="0" t="0" r="0" b="9525"/>
+            <wp:docPr id="51" name="Picture 51"/>
             <wp:cNvGraphicFramePr>
               <a:graphicFrameLocks xmlns:a="http://schemas.openxmlformats.org/drawingml/2006/main" noChangeAspect="1"/>
             </wp:cNvGraphicFramePr>
@@ -18167,6 +17721,289 @@
                   <pic:spPr>
                     <a:xfrm>
                       <a:off x="0" y="0"/>
+                      <a:ext cx="4972050" cy="3362325"/>
+                    </a:xfrm>
+                    <a:prstGeom prst="rect">
+                      <a:avLst/>
+                    </a:prstGeom>
+                  </pic:spPr>
+                </pic:pic>
+              </a:graphicData>
+            </a:graphic>
+          </wp:inline>
+        </w:drawing>
+      </w:r>
+    </w:p>
+    <w:p>
+      <w:pPr>
+        <w:pStyle w:val="Caption"/>
+        <w:spacing w:line="360" w:lineRule="auto"/>
+        <w:rPr>
+          <w:rFonts w:ascii="Times New Roman" w:hAnsi="Times New Roman" w:cs="Times New Roman"/>
+          <w:lang w:val="en-US"/>
+        </w:rPr>
+      </w:pPr>
+      <w:bookmarkStart w:id="76" w:name="_Toc526275194"/>
+      <w:r>
+        <w:rPr>
+          <w:rFonts w:ascii="Times New Roman" w:hAnsi="Times New Roman" w:cs="Times New Roman"/>
+        </w:rPr>
+        <w:t xml:space="preserve">Hình </w:t>
+      </w:r>
+      <w:r>
+        <w:rPr>
+          <w:rFonts w:ascii="Times New Roman" w:hAnsi="Times New Roman" w:cs="Times New Roman"/>
+        </w:rPr>
+        <w:fldChar w:fldCharType="begin"/>
+      </w:r>
+      <w:r>
+        <w:rPr>
+          <w:rFonts w:ascii="Times New Roman" w:hAnsi="Times New Roman" w:cs="Times New Roman"/>
+        </w:rPr>
+        <w:instrText xml:space="preserve"> STYLEREF 1 \s </w:instrText>
+      </w:r>
+      <w:r>
+        <w:rPr>
+          <w:rFonts w:ascii="Times New Roman" w:hAnsi="Times New Roman" w:cs="Times New Roman"/>
+        </w:rPr>
+        <w:fldChar w:fldCharType="separate"/>
+      </w:r>
+      <w:r>
+        <w:rPr>
+          <w:rFonts w:ascii="Times New Roman" w:hAnsi="Times New Roman" w:cs="Times New Roman"/>
+          <w:noProof/>
+        </w:rPr>
+        <w:t>2</w:t>
+      </w:r>
+      <w:r>
+        <w:rPr>
+          <w:rFonts w:ascii="Times New Roman" w:hAnsi="Times New Roman" w:cs="Times New Roman"/>
+        </w:rPr>
+        <w:fldChar w:fldCharType="end"/>
+      </w:r>
+      <w:r>
+        <w:rPr>
+          <w:rFonts w:ascii="Times New Roman" w:hAnsi="Times New Roman" w:cs="Times New Roman"/>
+        </w:rPr>
+        <w:t>.</w:t>
+      </w:r>
+      <w:r>
+        <w:rPr>
+          <w:rFonts w:ascii="Times New Roman" w:hAnsi="Times New Roman" w:cs="Times New Roman"/>
+        </w:rPr>
+        <w:fldChar w:fldCharType="begin"/>
+      </w:r>
+      <w:r>
+        <w:rPr>
+          <w:rFonts w:ascii="Times New Roman" w:hAnsi="Times New Roman" w:cs="Times New Roman"/>
+        </w:rPr>
+        <w:instrText xml:space="preserve"> SEQ Hình \* ARABIC \s 1 </w:instrText>
+      </w:r>
+      <w:r>
+        <w:rPr>
+          <w:rFonts w:ascii="Times New Roman" w:hAnsi="Times New Roman" w:cs="Times New Roman"/>
+        </w:rPr>
+        <w:fldChar w:fldCharType="separate"/>
+      </w:r>
+      <w:r>
+        <w:rPr>
+          <w:rFonts w:ascii="Times New Roman" w:hAnsi="Times New Roman" w:cs="Times New Roman"/>
+          <w:noProof/>
+        </w:rPr>
+        <w:t>50</w:t>
+      </w:r>
+      <w:r>
+        <w:rPr>
+          <w:rFonts w:ascii="Times New Roman" w:hAnsi="Times New Roman" w:cs="Times New Roman"/>
+        </w:rPr>
+        <w:fldChar w:fldCharType="end"/>
+      </w:r>
+      <w:r>
+        <w:rPr>
+          <w:rFonts w:ascii="Times New Roman" w:hAnsi="Times New Roman" w:cs="Times New Roman"/>
+          <w:lang w:val="en-US"/>
+        </w:rPr>
+        <w:t>: Khai báo SeedData</w:t>
+      </w:r>
+      <w:bookmarkEnd w:id="76"/>
+    </w:p>
+    <w:p>
+      <w:pPr>
+        <w:rPr>
+          <w:rFonts w:ascii="Times New Roman" w:hAnsi="Times New Roman" w:cs="Times New Roman"/>
+          <w:lang w:val="en-US"/>
+        </w:rPr>
+      </w:pPr>
+    </w:p>
+    <w:p>
+      <w:pPr>
+        <w:pStyle w:val="Heading3"/>
+        <w:rPr>
+          <w:rFonts w:ascii="Times New Roman" w:hAnsi="Times New Roman" w:cs="Times New Roman"/>
+          <w:lang w:val="en-US"/>
+        </w:rPr>
+      </w:pPr>
+      <w:bookmarkStart w:id="77" w:name="_Toc526275219"/>
+      <w:r>
+        <w:rPr>
+          <w:rFonts w:ascii="Times New Roman" w:hAnsi="Times New Roman" w:cs="Times New Roman"/>
+          <w:lang w:val="en-US"/>
+        </w:rPr>
+        <w:t xml:space="preserve">Bước 9: </w:t>
+      </w:r>
+      <w:r>
+        <w:rPr>
+          <w:rFonts w:ascii="Times New Roman" w:hAnsi="Times New Roman" w:cs="Times New Roman"/>
+          <w:lang w:val="en-US"/>
+        </w:rPr>
+        <w:t>Migration</w:t>
+      </w:r>
+      <w:bookmarkEnd w:id="77"/>
+    </w:p>
+    <w:p>
+      <w:pPr>
+        <w:rPr>
+          <w:rFonts w:ascii="Times New Roman" w:hAnsi="Times New Roman" w:cs="Times New Roman"/>
+          <w:lang w:val="en-US"/>
+        </w:rPr>
+      </w:pPr>
+      <w:r>
+        <w:rPr>
+          <w:rFonts w:ascii="Times New Roman" w:hAnsi="Times New Roman" w:cs="Times New Roman"/>
+          <w:lang w:val="en-US"/>
+        </w:rPr>
+        <w:t>Chuột phải vào Solution -&gt; Properties -&gt; Common Properties -&gt; Startup Project -&gt; Single startup project. Chuyển “docker-compose” thành “Thesis.API”</w:t>
+      </w:r>
+      <w:r>
+        <w:rPr>
+          <w:rFonts w:ascii="Times New Roman" w:hAnsi="Times New Roman" w:cs="Times New Roman"/>
+          <w:lang w:val="en-US"/>
+        </w:rPr>
+        <w:t>.</w:t>
+      </w:r>
+    </w:p>
+    <w:p>
+      <w:pPr>
+        <w:rPr>
+          <w:rFonts w:ascii="Times New Roman" w:hAnsi="Times New Roman" w:cs="Times New Roman"/>
+          <w:lang w:val="en-US"/>
+        </w:rPr>
+      </w:pPr>
+      <w:r>
+        <w:rPr>
+          <w:rFonts w:ascii="Times New Roman" w:hAnsi="Times New Roman" w:cs="Times New Roman"/>
+          <w:lang w:val="en-US"/>
+        </w:rPr>
+        <w:t>Chọn Tool -&gt; Nuget Package Manager -&gt; Package Manager Console</w:t>
+      </w:r>
+    </w:p>
+    <w:p>
+      <w:pPr>
+        <w:rPr>
+          <w:rFonts w:ascii="Times New Roman" w:hAnsi="Times New Roman" w:cs="Times New Roman"/>
+          <w:lang w:val="en-US"/>
+        </w:rPr>
+      </w:pPr>
+      <w:r>
+        <w:rPr>
+          <w:rFonts w:ascii="Times New Roman" w:hAnsi="Times New Roman" w:cs="Times New Roman"/>
+          <w:lang w:val="en-US"/>
+        </w:rPr>
+        <w:t xml:space="preserve">Chạy từng lệnh sau: </w:t>
+      </w:r>
+    </w:p>
+    <w:p>
+      <w:pPr>
+        <w:pStyle w:val="ListParagraph"/>
+        <w:numPr>
+          <w:ilvl w:val="0"/>
+          <w:numId w:val="49"/>
+        </w:numPr>
+        <w:spacing w:line="360" w:lineRule="auto"/>
+      </w:pPr>
+      <w:r>
+        <w:t>enable-migrations</w:t>
+      </w:r>
+    </w:p>
+    <w:p>
+      <w:pPr>
+        <w:pStyle w:val="ListParagraph"/>
+        <w:numPr>
+          <w:ilvl w:val="0"/>
+          <w:numId w:val="49"/>
+        </w:numPr>
+        <w:spacing w:line="360" w:lineRule="auto"/>
+      </w:pPr>
+      <w:r>
+        <w:t>Add-Migration InitialCreate</w:t>
+      </w:r>
+    </w:p>
+    <w:p>
+      <w:pPr>
+        <w:pStyle w:val="ListParagraph"/>
+        <w:numPr>
+          <w:ilvl w:val="0"/>
+          <w:numId w:val="49"/>
+        </w:numPr>
+        <w:spacing w:line="360" w:lineRule="auto"/>
+      </w:pPr>
+      <w:r>
+        <w:t>Update-Database</w:t>
+      </w:r>
+    </w:p>
+    <w:p>
+      <w:pPr>
+        <w:rPr>
+          <w:rFonts w:ascii="Times New Roman" w:hAnsi="Times New Roman" w:cs="Times New Roman"/>
+          <w:lang w:val="en-US"/>
+        </w:rPr>
+      </w:pPr>
+      <w:r>
+        <w:rPr>
+          <w:rFonts w:ascii="Times New Roman" w:hAnsi="Times New Roman" w:cs="Times New Roman"/>
+          <w:lang w:val="en-US"/>
+        </w:rPr>
+        <w:t>Sau khi chạy xong ta có kết quả như sau.</w:t>
+      </w:r>
+    </w:p>
+    <w:p>
+      <w:pPr>
+        <w:keepNext/>
+        <w:jc w:val="center"/>
+        <w:rPr>
+          <w:rFonts w:ascii="Times New Roman" w:hAnsi="Times New Roman" w:cs="Times New Roman"/>
+        </w:rPr>
+      </w:pPr>
+      <w:r>
+        <w:rPr>
+          <w:rFonts w:ascii="Times New Roman" w:hAnsi="Times New Roman" w:cs="Times New Roman"/>
+          <w:noProof/>
+        </w:rPr>
+        <w:lastRenderedPageBreak/>
+        <w:drawing>
+          <wp:inline distT="0" distB="0" distL="0" distR="0" wp14:anchorId="69499353" wp14:editId="5F32FE8B">
+            <wp:extent cx="4305300" cy="1238250"/>
+            <wp:effectExtent l="0" t="0" r="0" b="0"/>
+            <wp:docPr id="54" name="Picture 54"/>
+            <wp:cNvGraphicFramePr>
+              <a:graphicFrameLocks xmlns:a="http://schemas.openxmlformats.org/drawingml/2006/main" noChangeAspect="1"/>
+            </wp:cNvGraphicFramePr>
+            <a:graphic xmlns:a="http://schemas.openxmlformats.org/drawingml/2006/main">
+              <a:graphicData uri="http://schemas.openxmlformats.org/drawingml/2006/picture">
+                <pic:pic xmlns:pic="http://schemas.openxmlformats.org/drawingml/2006/picture">
+                  <pic:nvPicPr>
+                    <pic:cNvPr id="1" name=""/>
+                    <pic:cNvPicPr/>
+                  </pic:nvPicPr>
+                  <pic:blipFill>
+                    <a:blip r:embed="rId58"/>
+                    <a:stretch>
+                      <a:fillRect/>
+                    </a:stretch>
+                  </pic:blipFill>
+                  <pic:spPr>
+                    <a:xfrm>
+                      <a:off x="0" y="0"/>
                       <a:ext cx="4305300" cy="1238250"/>
                     </a:xfrm>
                     <a:prstGeom prst="rect">
@@ -18256,7 +18093,7 @@
           <w:rFonts w:ascii="Times New Roman" w:hAnsi="Times New Roman" w:cs="Times New Roman"/>
           <w:noProof/>
         </w:rPr>
-        <w:t>50</w:t>
+        <w:t>51</w:t>
       </w:r>
       <w:r>
         <w:rPr>
@@ -18419,7 +18256,7 @@
         </w:rPr>
         <w:t xml:space="preserve">Sau khi chạy chương trình, kiểm tra đường dẫn </w:t>
       </w:r>
-      <w:hyperlink r:id="rId58" w:history="1">
+      <w:hyperlink r:id="rId59" w:history="1">
         <w:r>
           <w:rPr>
             <w:rStyle w:val="Hyperlink"/>
@@ -18466,7 +18303,7 @@
                     <pic:cNvPicPr/>
                   </pic:nvPicPr>
                   <pic:blipFill>
-                    <a:blip r:embed="rId59"/>
+                    <a:blip r:embed="rId60"/>
                     <a:stretch>
                       <a:fillRect/>
                     </a:stretch>
@@ -18765,7 +18602,7 @@
         <w:pStyle w:val="Heading1"/>
         <w:jc w:val="center"/>
         <w:sectPr>
-          <w:footerReference w:type="default" r:id="rId60"/>
+          <w:footerReference w:type="default" r:id="rId61"/>
           <w:pgSz w:w="11906" w:h="16838"/>
           <w:pgMar w:top="1701" w:right="1134" w:bottom="1985" w:left="1985" w:header="708" w:footer="708" w:gutter="0"/>
           <w:cols w:space="708"/>
@@ -26904,7 +26741,7 @@
 </file>
 
 <file path=customXml/itemProps1.xml><?xml version="1.0" encoding="utf-8"?>
-<ds:datastoreItem xmlns:ds="http://schemas.openxmlformats.org/officeDocument/2006/customXml" ds:itemID="{435810FB-C633-4E3E-94DF-E1F8DDDF06F5}">
+<ds:datastoreItem xmlns:ds="http://schemas.openxmlformats.org/officeDocument/2006/customXml" ds:itemID="{8909AD06-9DEB-4228-8222-B4313133EBA2}">
   <ds:schemaRefs>
     <ds:schemaRef ds:uri="http://schemas.openxmlformats.org/officeDocument/2006/bibliography"/>
   </ds:schemaRefs>

</xml_diff>